<commit_message>
[Report] Translation scheme until end of recursive fun
</commit_message>
<xml_diff>
--- a/Automated Meta-Programming to Support High Performance OCaml Codes.docx
+++ b/Automated Meta-Programming to Support High Performance OCaml Codes.docx
@@ -6667,8 +6667,15 @@
           <w:rFonts w:cs="Times New Roman"/>
           <w:szCs w:val="24"/>
         </w:rPr>
+        <w:t xml:space="preserve">Basically what needs to be done is to write a preprocessor that accepts the parsed annotated OCaml code’s AST, override that default mapper at the parts where an </w:t>
+      </w:r>
+      <w:r>
+        <w:rPr>
+          <w:rFonts w:cs="Times New Roman"/>
+          <w:szCs w:val="24"/>
+        </w:rPr>
         <w:lastRenderedPageBreak/>
-        <w:t>Basically what needs to be done is to write a preprocessor that accepts the parsed annotated OCaml code’s AST, override that default mapper at the parts where an annotation might have been placed, checks for the annotation, and either output back the original tree if there is no annotation or return the tree of the staged code if there’s an annotation. The details of how this is done is described in section 3.</w:t>
+        <w:t>annotation might have been placed, checks for the annotation, and either output back the original tree if there is no annotation or return the tree of the staged code if there’s an annotation. The details of how this is done is described in section 3.</w:t>
       </w:r>
     </w:p>
     <w:p>
@@ -6685,6 +6692,71 @@
     <w:p>
       <w:pPr>
         <w:spacing w:after="0" w:line="360" w:lineRule="auto"/>
+        <w:ind w:left="419"/>
+        <w:jc w:val="both"/>
+        <w:rPr>
+          <w:rFonts w:cs="Times New Roman"/>
+          <w:szCs w:val="24"/>
+        </w:rPr>
+      </w:pPr>
+      <w:r>
+        <w:rPr>
+          <w:rFonts w:cs="Times New Roman"/>
+          <w:szCs w:val="24"/>
+        </w:rPr>
+        <w:t>The preprocessor, once written, is then compiled into a binary. The preprocessor binary is then passed into the MetaOCaml compiler using the –ppx flag when compiling our target source code so that the MetaOCaml compiler uses the preprocessor binary on the source code first before compiling the source code. This is done like so</w:t>
+      </w:r>
+    </w:p>
+    <w:p>
+      <w:pPr>
+        <w:spacing w:after="0" w:line="360" w:lineRule="auto"/>
+        <w:ind w:left="419"/>
+        <w:jc w:val="both"/>
+        <w:rPr>
+          <w:rFonts w:cs="Times New Roman"/>
+          <w:szCs w:val="24"/>
+        </w:rPr>
+      </w:pPr>
+    </w:p>
+    <w:p>
+      <w:pPr>
+        <w:spacing w:after="0" w:line="360" w:lineRule="auto"/>
+        <w:ind w:left="419"/>
+        <w:jc w:val="center"/>
+        <w:rPr>
+          <w:rFonts w:ascii="Consolas" w:hAnsi="Consolas" w:cs="Consolas"/>
+          <w:szCs w:val="24"/>
+        </w:rPr>
+      </w:pPr>
+      <w:r>
+        <w:rPr>
+          <w:rFonts w:ascii="Consolas" w:hAnsi="Consolas" w:cs="Consolas"/>
+          <w:szCs w:val="24"/>
+        </w:rPr>
+        <w:t>m</w:t>
+      </w:r>
+      <w:r>
+        <w:rPr>
+          <w:rFonts w:ascii="Consolas" w:hAnsi="Consolas" w:cs="Consolas"/>
+          <w:szCs w:val="24"/>
+        </w:rPr>
+        <w:t>etaocamlc –ppx ./ppx_toMeta.native target_source.ml</w:t>
+      </w:r>
+    </w:p>
+    <w:p>
+      <w:pPr>
+        <w:spacing w:after="0" w:line="360" w:lineRule="auto"/>
+        <w:ind w:left="419"/>
+        <w:jc w:val="both"/>
+        <w:rPr>
+          <w:rFonts w:cs="Times New Roman"/>
+          <w:szCs w:val="24"/>
+        </w:rPr>
+      </w:pPr>
+    </w:p>
+    <w:p>
+      <w:pPr>
+        <w:spacing w:after="0" w:line="360" w:lineRule="auto"/>
         <w:jc w:val="both"/>
         <w:rPr>
           <w:rFonts w:cs="Times New Roman"/>
@@ -6705,8 +6777,6 @@
         </w:rPr>
         <w:t>or loaded to the MetaOCaml toplevel to be used</w:t>
       </w:r>
-      <w:bookmarkStart w:id="13" w:name="_GoBack"/>
-      <w:bookmarkEnd w:id="13"/>
       <w:r>
         <w:rPr>
           <w:rFonts w:cs="Times New Roman"/>
@@ -6898,7 +6968,7 @@
           <w:szCs w:val="24"/>
         </w:rPr>
       </w:pPr>
-      <w:bookmarkStart w:id="14" w:name="_Toc415161597"/>
+      <w:bookmarkStart w:id="13" w:name="_Toc415161597"/>
       <w:r>
         <w:rPr>
           <w:rFonts w:cs="Times New Roman"/>
@@ -6907,7 +6977,7 @@
         <w:lastRenderedPageBreak/>
         <w:t>ppx_toMeta</w:t>
       </w:r>
-      <w:bookmarkEnd w:id="14"/>
+      <w:bookmarkEnd w:id="13"/>
     </w:p>
     <w:p>
       <w:pPr>
@@ -6924,13 +6994,48 @@
           <w:rFonts w:cs="Times New Roman"/>
           <w:szCs w:val="24"/>
         </w:rPr>
-        <w:t>The preproc inpml</w:t>
-      </w:r>
-    </w:p>
-    <w:p>
-      <w:pPr>
-        <w:spacing w:after="0" w:line="360" w:lineRule="auto"/>
-        <w:ind w:left="59"/>
+        <w:t>Th</w:t>
+      </w:r>
+      <w:r>
+        <w:rPr>
+          <w:rFonts w:cs="Times New Roman"/>
+          <w:szCs w:val="24"/>
+        </w:rPr>
+        <w:t xml:space="preserve">is section describes the </w:t>
+      </w:r>
+      <w:r>
+        <w:rPr>
+          <w:rFonts w:cs="Times New Roman"/>
+          <w:szCs w:val="24"/>
+        </w:rPr>
+        <w:t>implementation of ppx_toMeta, a system of annotation and automated translation of OCaml code to</w:t>
+      </w:r>
+      <w:r>
+        <w:rPr>
+          <w:rFonts w:cs="Times New Roman"/>
+          <w:szCs w:val="24"/>
+        </w:rPr>
+        <w:t xml:space="preserve"> </w:t>
+      </w:r>
+      <w:r>
+        <w:rPr>
+          <w:rFonts w:cs="Times New Roman"/>
+          <w:szCs w:val="24"/>
+        </w:rPr>
+        <w:t>staged MetaOCaml code. The goal of the system is to allow users to simply annotate functions to indicate if it is to be staged and what static information is available to it; then have the system automatically stage the computation into a meta-program that takes in the static information and produces code that is partially evaluated on and specialized to the given static information.</w:t>
+      </w:r>
+      <w:r>
+        <w:rPr>
+          <w:rFonts w:cs="Times New Roman"/>
+          <w:szCs w:val="24"/>
+        </w:rPr>
+        <w:t xml:space="preserve"> The produced code is thus optimized for the given static information.</w:t>
+      </w:r>
+    </w:p>
+    <w:p>
+      <w:pPr>
+        <w:spacing w:after="0" w:line="360" w:lineRule="auto"/>
+        <w:ind w:left="419"/>
         <w:jc w:val="both"/>
         <w:rPr>
           <w:rFonts w:cs="Times New Roman"/>
@@ -6953,15 +7058,2221 @@
           <w:szCs w:val="24"/>
         </w:rPr>
       </w:pPr>
-      <w:bookmarkStart w:id="15" w:name="_Toc415161598"/>
-      <w:r>
-        <w:rPr>
-          <w:rFonts w:cs="Times New Roman"/>
-          <w:szCs w:val="24"/>
-        </w:rPr>
-        <w:t>Goal</w:t>
-      </w:r>
+      <w:bookmarkStart w:id="14" w:name="_Toc415161599"/>
+      <w:r>
+        <w:rPr>
+          <w:rFonts w:cs="Times New Roman"/>
+          <w:szCs w:val="24"/>
+        </w:rPr>
+        <w:t>Translation Scheme</w:t>
+      </w:r>
+      <w:bookmarkEnd w:id="14"/>
+    </w:p>
+    <w:p>
+      <w:pPr>
+        <w:spacing w:after="0" w:line="360" w:lineRule="auto"/>
+        <w:ind w:left="419"/>
+        <w:jc w:val="both"/>
+        <w:rPr>
+          <w:rFonts w:cs="Times New Roman"/>
+          <w:szCs w:val="24"/>
+        </w:rPr>
+      </w:pPr>
+      <w:r>
+        <w:rPr>
+          <w:rFonts w:cs="Times New Roman"/>
+          <w:szCs w:val="24"/>
+        </w:rPr>
+        <w:t xml:space="preserve">We first </w:t>
+      </w:r>
+      <w:r>
+        <w:rPr>
+          <w:rFonts w:cs="Times New Roman"/>
+          <w:szCs w:val="24"/>
+        </w:rPr>
+        <w:t xml:space="preserve">need to come up with a translation scheme to translate normal OCaml code into staged MetaOCaml code. To do this, we first start by looking at simple functions and how they can be </w:t>
+      </w:r>
+      <w:r>
+        <w:rPr>
+          <w:rFonts w:cs="Times New Roman"/>
+          <w:szCs w:val="24"/>
+        </w:rPr>
+        <w:t>staged</w:t>
+      </w:r>
+      <w:r>
+        <w:rPr>
+          <w:rFonts w:cs="Times New Roman"/>
+          <w:szCs w:val="24"/>
+        </w:rPr>
+        <w:t xml:space="preserve"> depending on the static information available to them.</w:t>
+      </w:r>
+    </w:p>
+    <w:p>
+      <w:pPr>
+        <w:spacing w:after="0" w:line="360" w:lineRule="auto"/>
+        <w:ind w:left="419"/>
+        <w:jc w:val="both"/>
+        <w:rPr>
+          <w:rFonts w:cs="Times New Roman"/>
+          <w:szCs w:val="24"/>
+        </w:rPr>
+      </w:pPr>
+    </w:p>
+    <w:p>
+      <w:pPr>
+        <w:pStyle w:val="ListParagraph"/>
+        <w:numPr>
+          <w:ilvl w:val="2"/>
+          <w:numId w:val="2"/>
+        </w:numPr>
+        <w:spacing w:after="0" w:line="360" w:lineRule="auto"/>
+        <w:jc w:val="both"/>
+        <w:rPr>
+          <w:rFonts w:cs="Times New Roman"/>
+          <w:szCs w:val="24"/>
+        </w:rPr>
+      </w:pPr>
+      <w:r>
+        <w:rPr>
+          <w:rFonts w:cs="Times New Roman"/>
+          <w:szCs w:val="24"/>
+        </w:rPr>
+        <w:t>Simple functions wi</w:t>
+      </w:r>
+      <w:r>
+        <w:rPr>
+          <w:rFonts w:cs="Times New Roman"/>
+          <w:szCs w:val="24"/>
+        </w:rPr>
+        <w:t>th no control flow or recursion</w:t>
+      </w:r>
+    </w:p>
+    <w:p>
+      <w:pPr>
+        <w:spacing w:after="0" w:line="360" w:lineRule="auto"/>
+        <w:ind w:left="720"/>
+        <w:jc w:val="both"/>
+        <w:rPr>
+          <w:rFonts w:cs="Times New Roman"/>
+          <w:szCs w:val="24"/>
+        </w:rPr>
+      </w:pPr>
+      <w:r>
+        <w:rPr>
+          <w:rFonts w:cs="Times New Roman"/>
+          <w:szCs w:val="24"/>
+        </w:rPr>
+        <w:t>One of the simplest function we can write is a function plus which takes in two arguments and returns the addition of the two numbers</w:t>
+      </w:r>
+    </w:p>
+    <w:p>
+      <w:pPr>
+        <w:spacing w:after="0" w:line="360" w:lineRule="auto"/>
+        <w:ind w:left="720"/>
+        <w:jc w:val="both"/>
+        <w:rPr>
+          <w:rFonts w:cs="Times New Roman"/>
+          <w:szCs w:val="24"/>
+        </w:rPr>
+      </w:pPr>
+    </w:p>
+    <w:p>
+      <w:pPr>
+        <w:spacing w:after="0" w:line="360" w:lineRule="auto"/>
+        <w:ind w:left="720"/>
+        <w:jc w:val="both"/>
+        <w:rPr>
+          <w:rFonts w:ascii="Consolas" w:hAnsi="Consolas" w:cs="Consolas"/>
+          <w:szCs w:val="24"/>
+        </w:rPr>
+      </w:pPr>
+      <w:r>
+        <w:rPr>
+          <w:rFonts w:ascii="Consolas" w:hAnsi="Consolas" w:cs="Consolas"/>
+          <w:szCs w:val="24"/>
+        </w:rPr>
+        <w:t>let plus x y = x + y</w:t>
+      </w:r>
+    </w:p>
+    <w:p>
+      <w:pPr>
+        <w:spacing w:after="0" w:line="360" w:lineRule="auto"/>
+        <w:ind w:left="720"/>
+        <w:jc w:val="both"/>
+        <w:rPr>
+          <w:rFonts w:cs="Times New Roman"/>
+          <w:szCs w:val="24"/>
+        </w:rPr>
+      </w:pPr>
+    </w:p>
+    <w:p>
+      <w:pPr>
+        <w:spacing w:after="0" w:line="360" w:lineRule="auto"/>
+        <w:ind w:left="720"/>
+        <w:jc w:val="both"/>
+        <w:rPr>
+          <w:rFonts w:cs="Times New Roman"/>
+          <w:szCs w:val="24"/>
+        </w:rPr>
+      </w:pPr>
+      <w:r>
+        <w:rPr>
+          <w:rFonts w:cs="Times New Roman"/>
+          <w:szCs w:val="24"/>
+        </w:rPr>
+        <w:t xml:space="preserve"> If one of the arguments is always the same, for example if y is always 2, we can say that y is static and we may specialize this function like so</w:t>
+      </w:r>
+    </w:p>
+    <w:p>
+      <w:pPr>
+        <w:spacing w:after="0" w:line="360" w:lineRule="auto"/>
+        <w:ind w:left="720"/>
+        <w:jc w:val="both"/>
+        <w:rPr>
+          <w:rFonts w:cs="Times New Roman"/>
+          <w:szCs w:val="24"/>
+        </w:rPr>
+      </w:pPr>
+    </w:p>
+    <w:p>
+      <w:pPr>
+        <w:spacing w:after="0" w:line="360" w:lineRule="auto"/>
+        <w:ind w:left="720"/>
+        <w:jc w:val="both"/>
+        <w:rPr>
+          <w:rFonts w:ascii="Consolas" w:hAnsi="Consolas" w:cs="Consolas"/>
+          <w:szCs w:val="24"/>
+        </w:rPr>
+      </w:pPr>
+      <w:r>
+        <w:rPr>
+          <w:rFonts w:ascii="Consolas" w:hAnsi="Consolas" w:cs="Consolas"/>
+          <w:szCs w:val="24"/>
+        </w:rPr>
+        <w:t>let plus x = x + 2</w:t>
+      </w:r>
+    </w:p>
+    <w:p>
+      <w:pPr>
+        <w:spacing w:after="0" w:line="360" w:lineRule="auto"/>
+        <w:ind w:left="720"/>
+        <w:jc w:val="both"/>
+        <w:rPr>
+          <w:rFonts w:cs="Times New Roman"/>
+          <w:szCs w:val="24"/>
+        </w:rPr>
+      </w:pPr>
+    </w:p>
+    <w:p>
+      <w:pPr>
+        <w:spacing w:after="0" w:line="360" w:lineRule="auto"/>
+        <w:ind w:left="720"/>
+        <w:jc w:val="both"/>
+        <w:rPr>
+          <w:rFonts w:cs="Times New Roman"/>
+          <w:szCs w:val="24"/>
+        </w:rPr>
+      </w:pPr>
+      <w:r>
+        <w:rPr>
+          <w:rFonts w:cs="Times New Roman"/>
+          <w:szCs w:val="24"/>
+        </w:rPr>
+        <w:t>what we want is then a staged version of plus that takes in the static value of y and produces the specialized code. In MetaOCaml, we can write such a staged code like so</w:t>
+      </w:r>
+    </w:p>
+    <w:p>
+      <w:pPr>
+        <w:spacing w:after="0" w:line="360" w:lineRule="auto"/>
+        <w:ind w:left="720"/>
+        <w:jc w:val="both"/>
+        <w:rPr>
+          <w:rFonts w:cs="Times New Roman"/>
+          <w:szCs w:val="24"/>
+        </w:rPr>
+      </w:pPr>
+    </w:p>
+    <w:p>
+      <w:pPr>
+        <w:spacing w:after="0" w:line="360" w:lineRule="auto"/>
+        <w:ind w:left="720"/>
+        <w:jc w:val="both"/>
+        <w:rPr>
+          <w:rFonts w:ascii="Consolas" w:hAnsi="Consolas" w:cs="Consolas"/>
+          <w:szCs w:val="24"/>
+        </w:rPr>
+      </w:pPr>
+      <w:r>
+        <w:rPr>
+          <w:rFonts w:ascii="Consolas" w:hAnsi="Consolas" w:cs="Consolas"/>
+          <w:szCs w:val="24"/>
+        </w:rPr>
+        <w:t>let plus_staged y = .&lt; let plus x = x + y in plus&gt;.</w:t>
+      </w:r>
+    </w:p>
+    <w:p>
+      <w:pPr>
+        <w:spacing w:after="0" w:line="360" w:lineRule="auto"/>
+        <w:ind w:left="720"/>
+        <w:jc w:val="both"/>
+        <w:rPr>
+          <w:rFonts w:cs="Times New Roman"/>
+          <w:szCs w:val="24"/>
+        </w:rPr>
+      </w:pPr>
+    </w:p>
+    <w:p>
+      <w:pPr>
+        <w:spacing w:after="0" w:line="360" w:lineRule="auto"/>
+        <w:ind w:left="720"/>
+        <w:jc w:val="both"/>
+        <w:rPr>
+          <w:rFonts w:cs="Times New Roman"/>
+          <w:szCs w:val="24"/>
+        </w:rPr>
+      </w:pPr>
+      <w:r>
+        <w:rPr>
+          <w:rFonts w:cs="Times New Roman"/>
+          <w:szCs w:val="24"/>
+        </w:rPr>
+        <w:t>Applying the staged function on 2 will give us the desired specialized function</w:t>
+      </w:r>
+    </w:p>
+    <w:p>
+      <w:pPr>
+        <w:spacing w:after="0" w:line="360" w:lineRule="auto"/>
+        <w:ind w:left="720"/>
+        <w:jc w:val="both"/>
+        <w:rPr>
+          <w:rFonts w:cs="Times New Roman"/>
+          <w:szCs w:val="24"/>
+        </w:rPr>
+      </w:pPr>
+    </w:p>
+    <w:p>
+      <w:pPr>
+        <w:spacing w:after="0" w:line="360" w:lineRule="auto"/>
+        <w:ind w:left="720"/>
+        <w:jc w:val="both"/>
+        <w:rPr>
+          <w:rFonts w:ascii="Consolas" w:hAnsi="Consolas" w:cs="Consolas"/>
+          <w:szCs w:val="24"/>
+        </w:rPr>
+      </w:pPr>
+      <w:r>
+        <w:rPr>
+          <w:rFonts w:ascii="Consolas" w:hAnsi="Consolas" w:cs="Consolas"/>
+          <w:szCs w:val="24"/>
+        </w:rPr>
+        <w:t># plus_staged 2;;</w:t>
+      </w:r>
+    </w:p>
+    <w:p>
+      <w:pPr>
+        <w:spacing w:after="0" w:line="360" w:lineRule="auto"/>
+        <w:ind w:left="720"/>
+        <w:jc w:val="both"/>
+        <w:rPr>
+          <w:rFonts w:ascii="Consolas" w:hAnsi="Consolas" w:cs="Consolas"/>
+          <w:szCs w:val="24"/>
+        </w:rPr>
+      </w:pPr>
+      <w:r>
+        <w:rPr>
+          <w:rFonts w:ascii="Consolas" w:hAnsi="Consolas" w:cs="Consolas"/>
+          <w:szCs w:val="24"/>
+        </w:rPr>
+        <w:t>- : (int -&gt; int) code = .&lt; let plus x = x + 2 in plus &gt;.</w:t>
+      </w:r>
+    </w:p>
+    <w:p>
+      <w:pPr>
+        <w:spacing w:after="0" w:line="360" w:lineRule="auto"/>
+        <w:ind w:left="720"/>
+        <w:jc w:val="both"/>
+        <w:rPr>
+          <w:rFonts w:cs="Times New Roman"/>
+          <w:szCs w:val="24"/>
+        </w:rPr>
+      </w:pPr>
+    </w:p>
+    <w:p>
+      <w:pPr>
+        <w:spacing w:after="0" w:line="360" w:lineRule="auto"/>
+        <w:ind w:left="720"/>
+        <w:jc w:val="both"/>
+        <w:rPr>
+          <w:rFonts w:cs="Times New Roman"/>
+          <w:szCs w:val="24"/>
+        </w:rPr>
+      </w:pPr>
+      <w:r>
+        <w:rPr>
+          <w:rFonts w:cs="Times New Roman"/>
+          <w:szCs w:val="24"/>
+        </w:rPr>
+        <w:t>What happens here is that the value of y from the argument of plus_staged is inserted into the produced code and we thus have plus with y to be a static value of 2. Also notice that the produce code now only takes 1 argument, x, as the second argument is already received, evaluated and specialized away.</w:t>
+      </w:r>
+    </w:p>
+    <w:p>
+      <w:pPr>
+        <w:spacing w:after="0" w:line="360" w:lineRule="auto"/>
+        <w:ind w:left="720"/>
+        <w:jc w:val="both"/>
+        <w:rPr>
+          <w:rFonts w:cs="Times New Roman"/>
+          <w:szCs w:val="24"/>
+        </w:rPr>
+      </w:pPr>
+    </w:p>
+    <w:p>
+      <w:pPr>
+        <w:spacing w:after="0" w:line="360" w:lineRule="auto"/>
+        <w:ind w:left="720"/>
+        <w:jc w:val="both"/>
+        <w:rPr>
+          <w:rFonts w:cs="Times New Roman"/>
+          <w:szCs w:val="24"/>
+        </w:rPr>
+      </w:pPr>
+      <w:r>
+        <w:rPr>
+          <w:rFonts w:cs="Times New Roman"/>
+          <w:szCs w:val="24"/>
+        </w:rPr>
+        <w:t>From here we get this transl</w:t>
+      </w:r>
+      <w:r>
+        <w:rPr>
+          <w:rFonts w:cs="Times New Roman"/>
+          <w:szCs w:val="24"/>
+        </w:rPr>
+        <w:t>ation rule for simple functions</w:t>
+      </w:r>
+    </w:p>
+    <w:p>
+      <w:pPr>
+        <w:spacing w:after="0" w:line="360" w:lineRule="auto"/>
+        <w:ind w:left="720"/>
+        <w:jc w:val="both"/>
+        <w:rPr>
+          <w:rFonts w:cs="Times New Roman"/>
+          <w:szCs w:val="24"/>
+        </w:rPr>
+      </w:pPr>
+    </w:p>
+    <w:p>
+      <w:pPr>
+        <w:spacing w:after="0" w:line="360" w:lineRule="auto"/>
+        <w:ind w:left="720"/>
+        <w:rPr>
+          <w:rFonts w:ascii="Consolas" w:hAnsi="Consolas" w:cs="Consolas"/>
+          <w:szCs w:val="24"/>
+        </w:rPr>
+      </w:pPr>
+      <w:r>
+        <w:rPr>
+          <w:rFonts w:ascii="Consolas" w:hAnsi="Consolas" w:cs="Consolas"/>
+          <w:szCs w:val="24"/>
+        </w:rPr>
+        <w:t xml:space="preserve">let </w:t>
+      </w:r>
+      <w:r>
+        <w:rPr>
+          <w:rFonts w:ascii="Consolas" w:hAnsi="Consolas" w:cs="Consolas"/>
+          <w:szCs w:val="24"/>
+        </w:rPr>
+        <w:t>&lt;FunName&gt; &lt;Args&gt; = &lt;F</w:t>
+      </w:r>
+      <w:r>
+        <w:rPr>
+          <w:rFonts w:ascii="Consolas" w:hAnsi="Consolas" w:cs="Consolas"/>
+          <w:szCs w:val="24"/>
+        </w:rPr>
+        <w:t>unBody&gt;</w:t>
+      </w:r>
+    </w:p>
+    <w:p>
+      <w:pPr>
+        <w:spacing w:after="0" w:line="360" w:lineRule="auto"/>
+        <w:ind w:left="720"/>
+        <w:jc w:val="center"/>
+        <w:rPr>
+          <w:rFonts w:ascii="Consolas" w:hAnsi="Consolas" w:cs="Consolas"/>
+          <w:szCs w:val="24"/>
+        </w:rPr>
+      </w:pPr>
+      <w:r>
+        <w:rPr>
+          <w:rFonts w:ascii="Consolas" w:hAnsi="Consolas" w:cs="Consolas"/>
+          <w:szCs w:val="24"/>
+        </w:rPr>
+        <w:t>=&gt;</w:t>
+      </w:r>
+    </w:p>
+    <w:p>
+      <w:pPr>
+        <w:spacing w:after="0" w:line="360" w:lineRule="auto"/>
+        <w:ind w:left="720"/>
+        <w:rPr>
+          <w:rFonts w:ascii="Consolas" w:hAnsi="Consolas" w:cs="Consolas"/>
+          <w:szCs w:val="24"/>
+        </w:rPr>
+      </w:pPr>
+      <w:r>
+        <w:rPr>
+          <w:rFonts w:ascii="Consolas" w:hAnsi="Consolas" w:cs="Consolas"/>
+          <w:szCs w:val="24"/>
+        </w:rPr>
+        <w:t>let &lt;FunName&gt;_staged &lt;S</w:t>
+      </w:r>
+      <w:r>
+        <w:rPr>
+          <w:rFonts w:ascii="Consolas" w:hAnsi="Consolas" w:cs="Consolas"/>
+          <w:szCs w:val="24"/>
+        </w:rPr>
+        <w:t>taticArgs&gt; =</w:t>
+      </w:r>
+    </w:p>
+    <w:p>
+      <w:pPr>
+        <w:spacing w:after="0" w:line="360" w:lineRule="auto"/>
+        <w:ind w:left="720" w:firstLine="504"/>
+        <w:rPr>
+          <w:rFonts w:ascii="Consolas" w:hAnsi="Consolas" w:cs="Consolas"/>
+          <w:szCs w:val="24"/>
+        </w:rPr>
+      </w:pPr>
+      <w:r>
+        <w:rPr>
+          <w:rFonts w:ascii="Consolas" w:hAnsi="Consolas" w:cs="Consolas"/>
+          <w:szCs w:val="24"/>
+        </w:rPr>
+        <w:t>.</w:t>
+      </w:r>
+      <w:r>
+        <w:rPr>
+          <w:rFonts w:ascii="Consolas" w:hAnsi="Consolas" w:cs="Consolas"/>
+          <w:szCs w:val="24"/>
+        </w:rPr>
+        <w:t>&lt; let &lt;FunName&gt; &lt;D</w:t>
+      </w:r>
+      <w:r>
+        <w:rPr>
+          <w:rFonts w:ascii="Consolas" w:hAnsi="Consolas" w:cs="Consolas"/>
+          <w:szCs w:val="24"/>
+        </w:rPr>
+        <w:t>yn</w:t>
+      </w:r>
+      <w:r>
+        <w:rPr>
+          <w:rFonts w:ascii="Consolas" w:hAnsi="Consolas" w:cs="Consolas"/>
+          <w:szCs w:val="24"/>
+        </w:rPr>
+        <w:t xml:space="preserve">Args&gt; = </w:t>
+      </w:r>
+      <w:r>
+        <w:rPr>
+          <w:rFonts w:ascii="Consolas" w:hAnsi="Consolas" w:cs="Consolas"/>
+          <w:szCs w:val="24"/>
+        </w:rPr>
+        <w:t>&lt;FunBody&gt; in &lt;F</w:t>
+      </w:r>
+      <w:r>
+        <w:rPr>
+          <w:rFonts w:ascii="Consolas" w:hAnsi="Consolas" w:cs="Consolas"/>
+          <w:szCs w:val="24"/>
+        </w:rPr>
+        <w:t>unName&gt; &gt;.</w:t>
+      </w:r>
+    </w:p>
+    <w:p>
+      <w:pPr>
+        <w:spacing w:after="0" w:line="360" w:lineRule="auto"/>
+        <w:ind w:left="720"/>
+        <w:jc w:val="both"/>
+        <w:rPr>
+          <w:rFonts w:cs="Times New Roman"/>
+          <w:szCs w:val="24"/>
+        </w:rPr>
+      </w:pPr>
+    </w:p>
+    <w:p>
+      <w:pPr>
+        <w:spacing w:after="0" w:line="360" w:lineRule="auto"/>
+        <w:ind w:left="720"/>
+        <w:jc w:val="both"/>
+        <w:rPr>
+          <w:rFonts w:cs="Times New Roman"/>
+          <w:szCs w:val="24"/>
+        </w:rPr>
+      </w:pPr>
+      <w:r>
+        <w:rPr>
+          <w:rFonts w:cs="Times New Roman"/>
+          <w:szCs w:val="24"/>
+        </w:rPr>
+        <w:t>Note that when none of the arguments are static, we get the original function</w:t>
+      </w:r>
+    </w:p>
+    <w:p>
+      <w:pPr>
+        <w:spacing w:after="0" w:line="360" w:lineRule="auto"/>
+        <w:ind w:left="720"/>
+        <w:jc w:val="both"/>
+        <w:rPr>
+          <w:rFonts w:cs="Times New Roman"/>
+          <w:szCs w:val="24"/>
+        </w:rPr>
+      </w:pPr>
+    </w:p>
+    <w:p>
+      <w:pPr>
+        <w:spacing w:after="0" w:line="360" w:lineRule="auto"/>
+        <w:ind w:left="720"/>
+        <w:jc w:val="both"/>
+        <w:rPr>
+          <w:rFonts w:ascii="Consolas" w:hAnsi="Consolas" w:cs="Consolas"/>
+          <w:szCs w:val="24"/>
+        </w:rPr>
+      </w:pPr>
+      <w:r>
+        <w:rPr>
+          <w:rFonts w:ascii="Consolas" w:hAnsi="Consolas" w:cs="Consolas"/>
+          <w:szCs w:val="24"/>
+        </w:rPr>
+        <w:t>let plus_staged = .&lt; let plus x y = x + y in plus &gt;.</w:t>
+      </w:r>
+    </w:p>
+    <w:p>
+      <w:pPr>
+        <w:spacing w:after="0" w:line="360" w:lineRule="auto"/>
+        <w:ind w:left="720"/>
+        <w:jc w:val="both"/>
+        <w:rPr>
+          <w:rFonts w:cs="Times New Roman"/>
+          <w:szCs w:val="24"/>
+        </w:rPr>
+      </w:pPr>
+    </w:p>
+    <w:p>
+      <w:pPr>
+        <w:pStyle w:val="ListParagraph"/>
+        <w:numPr>
+          <w:ilvl w:val="2"/>
+          <w:numId w:val="2"/>
+        </w:numPr>
+        <w:spacing w:after="0" w:line="360" w:lineRule="auto"/>
+        <w:jc w:val="both"/>
+        <w:rPr>
+          <w:rFonts w:cs="Times New Roman"/>
+          <w:szCs w:val="24"/>
+        </w:rPr>
+      </w:pPr>
+      <w:r>
+        <w:rPr>
+          <w:rFonts w:cs="Times New Roman"/>
+          <w:szCs w:val="24"/>
+        </w:rPr>
+        <w:t>Functions with control flow</w:t>
+      </w:r>
+    </w:p>
+    <w:p>
+      <w:pPr>
+        <w:spacing w:after="0" w:line="360" w:lineRule="auto"/>
+        <w:ind w:left="720"/>
+        <w:jc w:val="both"/>
+        <w:rPr>
+          <w:rFonts w:cs="Times New Roman"/>
+          <w:szCs w:val="24"/>
+        </w:rPr>
+      </w:pPr>
+      <w:r>
+        <w:rPr>
+          <w:rFonts w:cs="Times New Roman"/>
+          <w:szCs w:val="24"/>
+        </w:rPr>
+        <w:t>Now we take a more complex function with control flow and branching. For example, we can have a function that takes two arguments and adds or substracts the second argument from the first depending on whether the first argument is larger than 0</w:t>
+      </w:r>
+    </w:p>
+    <w:p>
+      <w:pPr>
+        <w:spacing w:after="0" w:line="360" w:lineRule="auto"/>
+        <w:ind w:left="720"/>
+        <w:jc w:val="both"/>
+        <w:rPr>
+          <w:rFonts w:cs="Times New Roman"/>
+          <w:szCs w:val="24"/>
+        </w:rPr>
+      </w:pPr>
+    </w:p>
+    <w:p>
+      <w:pPr>
+        <w:spacing w:after="0" w:line="360" w:lineRule="auto"/>
+        <w:ind w:left="720"/>
+        <w:jc w:val="both"/>
+        <w:rPr>
+          <w:rFonts w:ascii="Consolas" w:hAnsi="Consolas" w:cs="Consolas"/>
+          <w:szCs w:val="24"/>
+        </w:rPr>
+      </w:pPr>
+      <w:r>
+        <w:rPr>
+          <w:rFonts w:ascii="Consolas" w:hAnsi="Consolas" w:cs="Consolas"/>
+          <w:szCs w:val="24"/>
+        </w:rPr>
+        <w:t>let f x y = if x &gt;</w:t>
+      </w:r>
+      <w:r>
+        <w:rPr>
+          <w:rFonts w:ascii="Consolas" w:hAnsi="Consolas" w:cs="Consolas"/>
+          <w:szCs w:val="24"/>
+        </w:rPr>
+        <w:t xml:space="preserve"> </w:t>
+      </w:r>
+      <w:r>
+        <w:rPr>
+          <w:rFonts w:ascii="Consolas" w:hAnsi="Consolas" w:cs="Consolas"/>
+          <w:szCs w:val="24"/>
+        </w:rPr>
+        <w:t xml:space="preserve">0 then x + y else x </w:t>
+      </w:r>
+      <w:r>
+        <w:rPr>
+          <w:rFonts w:ascii="Consolas" w:hAnsi="Consolas" w:cs="Consolas"/>
+          <w:szCs w:val="24"/>
+        </w:rPr>
+        <w:t>-</w:t>
+      </w:r>
+      <w:r>
+        <w:rPr>
+          <w:rFonts w:ascii="Consolas" w:hAnsi="Consolas" w:cs="Consolas"/>
+          <w:szCs w:val="24"/>
+        </w:rPr>
+        <w:t xml:space="preserve"> y</w:t>
+      </w:r>
+    </w:p>
+    <w:p>
+      <w:pPr>
+        <w:spacing w:after="0" w:line="360" w:lineRule="auto"/>
+        <w:ind w:left="720"/>
+        <w:jc w:val="both"/>
+        <w:rPr>
+          <w:rFonts w:cs="Times New Roman"/>
+          <w:szCs w:val="24"/>
+        </w:rPr>
+      </w:pPr>
+    </w:p>
+    <w:p>
+      <w:pPr>
+        <w:spacing w:after="0" w:line="360" w:lineRule="auto"/>
+        <w:ind w:left="720"/>
+        <w:jc w:val="both"/>
+        <w:rPr>
+          <w:rFonts w:cs="Times New Roman"/>
+          <w:szCs w:val="24"/>
+        </w:rPr>
+      </w:pPr>
+      <w:r>
+        <w:rPr>
+          <w:rFonts w:cs="Times New Roman"/>
+          <w:szCs w:val="24"/>
+        </w:rPr>
+        <w:lastRenderedPageBreak/>
+        <w:t>Staging this function then depends on which argument is static. When x is static, the best we can do is to stage the function similarly with the simple function case above</w:t>
+      </w:r>
+    </w:p>
+    <w:p>
+      <w:pPr>
+        <w:spacing w:after="0" w:line="360" w:lineRule="auto"/>
+        <w:ind w:left="720"/>
+        <w:jc w:val="both"/>
+        <w:rPr>
+          <w:rFonts w:cs="Times New Roman"/>
+          <w:szCs w:val="24"/>
+        </w:rPr>
+      </w:pPr>
+    </w:p>
+    <w:p>
+      <w:pPr>
+        <w:spacing w:after="0" w:line="360" w:lineRule="auto"/>
+        <w:ind w:left="720"/>
+        <w:jc w:val="both"/>
+        <w:rPr>
+          <w:rFonts w:ascii="Consolas" w:hAnsi="Consolas" w:cs="Consolas"/>
+          <w:szCs w:val="24"/>
+        </w:rPr>
+      </w:pPr>
+      <w:r>
+        <w:rPr>
+          <w:rFonts w:ascii="Consolas" w:hAnsi="Consolas" w:cs="Consolas"/>
+          <w:szCs w:val="24"/>
+        </w:rPr>
+        <w:t xml:space="preserve">let f_staged y = </w:t>
+      </w:r>
+    </w:p>
+    <w:p>
+      <w:pPr>
+        <w:spacing w:after="0" w:line="360" w:lineRule="auto"/>
+        <w:ind w:left="720" w:firstLine="720"/>
+        <w:jc w:val="both"/>
+        <w:rPr>
+          <w:rFonts w:ascii="Consolas" w:hAnsi="Consolas" w:cs="Consolas"/>
+          <w:szCs w:val="24"/>
+        </w:rPr>
+      </w:pPr>
+      <w:r>
+        <w:rPr>
+          <w:rFonts w:ascii="Consolas" w:hAnsi="Consolas" w:cs="Consolas"/>
+          <w:szCs w:val="24"/>
+        </w:rPr>
+        <w:t>.&lt; let f x = if x &gt; 0 then x + y else x – y in f &gt;.</w:t>
+      </w:r>
+    </w:p>
+    <w:p>
+      <w:pPr>
+        <w:spacing w:after="0" w:line="360" w:lineRule="auto"/>
+        <w:ind w:left="720"/>
+        <w:jc w:val="both"/>
+        <w:rPr>
+          <w:rFonts w:cs="Times New Roman"/>
+          <w:szCs w:val="24"/>
+        </w:rPr>
+      </w:pPr>
+    </w:p>
+    <w:p>
+      <w:pPr>
+        <w:spacing w:after="0" w:line="360" w:lineRule="auto"/>
+        <w:ind w:left="720"/>
+        <w:jc w:val="both"/>
+        <w:rPr>
+          <w:rFonts w:cs="Times New Roman"/>
+          <w:szCs w:val="24"/>
+        </w:rPr>
+      </w:pPr>
+      <w:r>
+        <w:rPr>
+          <w:rFonts w:cs="Times New Roman"/>
+          <w:szCs w:val="24"/>
+        </w:rPr>
+        <w:t>This is because x, the information required to know which branch is to be taken is dynamic and thus the branching can’t be evaluated until x is known. However, if x is static it wouldn’t make sense to stage the function as per the simple case as it will lead to a redundant branch like so</w:t>
+      </w:r>
+    </w:p>
+    <w:p>
+      <w:pPr>
+        <w:spacing w:after="0" w:line="360" w:lineRule="auto"/>
+        <w:ind w:left="720"/>
+        <w:jc w:val="both"/>
+        <w:rPr>
+          <w:rFonts w:cs="Times New Roman"/>
+          <w:szCs w:val="24"/>
+        </w:rPr>
+      </w:pPr>
+    </w:p>
+    <w:p>
+      <w:pPr>
+        <w:spacing w:after="0" w:line="360" w:lineRule="auto"/>
+        <w:ind w:left="720"/>
+        <w:jc w:val="both"/>
+        <w:rPr>
+          <w:rFonts w:ascii="Consolas" w:hAnsi="Consolas" w:cs="Consolas"/>
+          <w:szCs w:val="24"/>
+        </w:rPr>
+      </w:pPr>
+      <w:r>
+        <w:rPr>
+          <w:rFonts w:ascii="Consolas" w:hAnsi="Consolas" w:cs="Consolas"/>
+          <w:szCs w:val="24"/>
+        </w:rPr>
+        <w:t>let f_staged</w:t>
+      </w:r>
+      <w:r>
+        <w:rPr>
+          <w:rFonts w:ascii="Consolas" w:hAnsi="Consolas" w:cs="Consolas"/>
+          <w:szCs w:val="24"/>
+        </w:rPr>
+        <w:t xml:space="preserve"> x</w:t>
+      </w:r>
+      <w:r>
+        <w:rPr>
+          <w:rFonts w:ascii="Consolas" w:hAnsi="Consolas" w:cs="Consolas"/>
+          <w:szCs w:val="24"/>
+        </w:rPr>
+        <w:t xml:space="preserve"> = </w:t>
+      </w:r>
+    </w:p>
+    <w:p>
+      <w:pPr>
+        <w:spacing w:after="0" w:line="360" w:lineRule="auto"/>
+        <w:ind w:left="720" w:firstLine="720"/>
+        <w:jc w:val="both"/>
+        <w:rPr>
+          <w:rFonts w:ascii="Consolas" w:hAnsi="Consolas" w:cs="Consolas"/>
+          <w:szCs w:val="24"/>
+        </w:rPr>
+      </w:pPr>
+      <w:r>
+        <w:rPr>
+          <w:rFonts w:ascii="Consolas" w:hAnsi="Consolas" w:cs="Consolas"/>
+          <w:szCs w:val="24"/>
+        </w:rPr>
+        <w:t xml:space="preserve">.&lt; let f </w:t>
+      </w:r>
+      <w:r>
+        <w:rPr>
+          <w:rFonts w:ascii="Consolas" w:hAnsi="Consolas" w:cs="Consolas"/>
+          <w:szCs w:val="24"/>
+        </w:rPr>
+        <w:t>y</w:t>
+      </w:r>
+      <w:r>
+        <w:rPr>
+          <w:rFonts w:ascii="Consolas" w:hAnsi="Consolas" w:cs="Consolas"/>
+          <w:szCs w:val="24"/>
+        </w:rPr>
+        <w:t xml:space="preserve"> = if x &gt; 0 then x + y else x – y in f &gt;.</w:t>
+      </w:r>
+    </w:p>
+    <w:p>
+      <w:pPr>
+        <w:spacing w:after="0" w:line="360" w:lineRule="auto"/>
+        <w:ind w:left="720"/>
+        <w:jc w:val="both"/>
+        <w:rPr>
+          <w:rFonts w:ascii="Consolas" w:hAnsi="Consolas" w:cs="Consolas"/>
+          <w:szCs w:val="24"/>
+        </w:rPr>
+      </w:pPr>
+      <w:r>
+        <w:rPr>
+          <w:rFonts w:ascii="Consolas" w:hAnsi="Consolas" w:cs="Consolas"/>
+          <w:szCs w:val="24"/>
+        </w:rPr>
+        <w:t># f_staged 0;;</w:t>
+      </w:r>
+    </w:p>
+    <w:p>
+      <w:pPr>
+        <w:spacing w:after="0" w:line="360" w:lineRule="auto"/>
+        <w:ind w:left="720"/>
+        <w:jc w:val="both"/>
+        <w:rPr>
+          <w:rFonts w:ascii="Consolas" w:hAnsi="Consolas" w:cs="Consolas"/>
+          <w:szCs w:val="24"/>
+        </w:rPr>
+      </w:pPr>
+      <w:r>
+        <w:rPr>
+          <w:rFonts w:ascii="Consolas" w:hAnsi="Consolas" w:cs="Consolas"/>
+          <w:szCs w:val="24"/>
+        </w:rPr>
+        <w:t xml:space="preserve">- : (int -&gt; int) code = </w:t>
+      </w:r>
+    </w:p>
+    <w:p>
+      <w:pPr>
+        <w:spacing w:after="0" w:line="360" w:lineRule="auto"/>
+        <w:ind w:left="720" w:firstLine="720"/>
+        <w:jc w:val="both"/>
+        <w:rPr>
+          <w:rFonts w:ascii="Consolas" w:hAnsi="Consolas" w:cs="Consolas"/>
+          <w:szCs w:val="24"/>
+        </w:rPr>
+      </w:pPr>
+      <w:r>
+        <w:rPr>
+          <w:rFonts w:ascii="Consolas" w:hAnsi="Consolas" w:cs="Consolas"/>
+          <w:szCs w:val="24"/>
+        </w:rPr>
+        <w:t xml:space="preserve">.&lt; let f y = </w:t>
+      </w:r>
+      <w:r>
+        <w:rPr>
+          <w:rFonts w:ascii="Consolas" w:hAnsi="Consolas" w:cs="Consolas"/>
+          <w:szCs w:val="24"/>
+        </w:rPr>
+        <w:t>if 0 &gt; 0 then 0 + y else 0</w:t>
+      </w:r>
+      <w:r>
+        <w:rPr>
+          <w:rFonts w:ascii="Consolas" w:hAnsi="Consolas" w:cs="Consolas"/>
+          <w:szCs w:val="24"/>
+        </w:rPr>
+        <w:t xml:space="preserve"> – y in f &gt;.</w:t>
+      </w:r>
+    </w:p>
+    <w:p>
+      <w:pPr>
+        <w:spacing w:after="0" w:line="360" w:lineRule="auto"/>
+        <w:ind w:left="720"/>
+        <w:jc w:val="both"/>
+        <w:rPr>
+          <w:rFonts w:cs="Times New Roman"/>
+          <w:szCs w:val="24"/>
+        </w:rPr>
+      </w:pPr>
+    </w:p>
+    <w:p>
+      <w:pPr>
+        <w:spacing w:after="0" w:line="360" w:lineRule="auto"/>
+        <w:ind w:left="720"/>
+        <w:jc w:val="both"/>
+        <w:rPr>
+          <w:rFonts w:cs="Times New Roman"/>
+          <w:szCs w:val="24"/>
+        </w:rPr>
+      </w:pPr>
+      <w:r>
+        <w:rPr>
+          <w:rFonts w:cs="Times New Roman"/>
+          <w:szCs w:val="24"/>
+        </w:rPr>
+        <w:t xml:space="preserve">We can do better than this by evaluating the branching in the generator level first before splicing in only the taken branch into the produced code. One way to do this is to introduce an auxiliary function that does the actual branching and returns </w:t>
+      </w:r>
+      <w:r>
+        <w:rPr>
+          <w:rFonts w:cs="Times New Roman"/>
+          <w:szCs w:val="24"/>
+        </w:rPr>
+        <w:t xml:space="preserve">only </w:t>
+      </w:r>
+      <w:r>
+        <w:rPr>
+          <w:rFonts w:cs="Times New Roman"/>
+          <w:szCs w:val="24"/>
+        </w:rPr>
+        <w:t>the code frag</w:t>
+      </w:r>
+      <w:r>
+        <w:rPr>
+          <w:rFonts w:cs="Times New Roman"/>
+          <w:szCs w:val="24"/>
+        </w:rPr>
+        <w:t xml:space="preserve">ment of the taken branch. Then, the main body of the code generator calls </w:t>
+      </w:r>
+      <w:r>
+        <w:rPr>
+          <w:rFonts w:cs="Times New Roman"/>
+          <w:szCs w:val="24"/>
+        </w:rPr>
+        <w:t xml:space="preserve">this auxiliary function using the supplied static value of x while </w:t>
+      </w:r>
+      <w:r>
+        <w:rPr>
+          <w:rFonts w:cs="Times New Roman"/>
+          <w:szCs w:val="24"/>
+        </w:rPr>
+        <w:t>delaying</w:t>
+      </w:r>
+      <w:r>
+        <w:rPr>
+          <w:rFonts w:cs="Times New Roman"/>
+          <w:szCs w:val="24"/>
+        </w:rPr>
+        <w:t xml:space="preserve"> the computation of </w:t>
+      </w:r>
+      <w:r>
+        <w:rPr>
+          <w:rFonts w:cs="Times New Roman"/>
+          <w:szCs w:val="24"/>
+        </w:rPr>
+        <w:t xml:space="preserve">the dynamic argument </w:t>
+      </w:r>
+      <w:r>
+        <w:rPr>
+          <w:rFonts w:cs="Times New Roman"/>
+          <w:szCs w:val="24"/>
+        </w:rPr>
+        <w:t>y</w:t>
+      </w:r>
+    </w:p>
+    <w:p>
+      <w:pPr>
+        <w:spacing w:after="0" w:line="360" w:lineRule="auto"/>
+        <w:jc w:val="both"/>
+        <w:rPr>
+          <w:rFonts w:ascii="Consolas" w:hAnsi="Consolas" w:cs="Consolas"/>
+          <w:szCs w:val="24"/>
+        </w:rPr>
+      </w:pPr>
+    </w:p>
+    <w:p>
+      <w:pPr>
+        <w:spacing w:after="0" w:line="360" w:lineRule="auto"/>
+        <w:ind w:left="720"/>
+        <w:jc w:val="both"/>
+        <w:rPr>
+          <w:rFonts w:ascii="Consolas" w:hAnsi="Consolas" w:cs="Consolas"/>
+          <w:szCs w:val="24"/>
+        </w:rPr>
+      </w:pPr>
+      <w:r>
+        <w:rPr>
+          <w:rFonts w:ascii="Consolas" w:hAnsi="Consolas" w:cs="Consolas"/>
+          <w:szCs w:val="24"/>
+        </w:rPr>
+        <w:t xml:space="preserve">let f_staged x = </w:t>
+      </w:r>
+    </w:p>
+    <w:p>
+      <w:pPr>
+        <w:spacing w:after="0" w:line="360" w:lineRule="auto"/>
+        <w:ind w:left="720"/>
+        <w:jc w:val="both"/>
+        <w:rPr>
+          <w:rFonts w:ascii="Consolas" w:hAnsi="Consolas" w:cs="Consolas"/>
+          <w:szCs w:val="24"/>
+        </w:rPr>
+      </w:pPr>
+      <w:r>
+        <w:rPr>
+          <w:rFonts w:ascii="Consolas" w:hAnsi="Consolas" w:cs="Consolas"/>
+          <w:szCs w:val="24"/>
+        </w:rPr>
+        <w:tab/>
+      </w:r>
+      <w:r>
+        <w:rPr>
+          <w:rFonts w:ascii="Consolas" w:hAnsi="Consolas" w:cs="Consolas"/>
+          <w:szCs w:val="24"/>
+        </w:rPr>
+        <w:t xml:space="preserve">let aux x y = </w:t>
+      </w:r>
+    </w:p>
+    <w:p>
+      <w:pPr>
+        <w:spacing w:after="0" w:line="360" w:lineRule="auto"/>
+        <w:ind w:left="1440" w:firstLine="720"/>
+        <w:jc w:val="both"/>
+        <w:rPr>
+          <w:rFonts w:ascii="Consolas" w:hAnsi="Consolas" w:cs="Consolas"/>
+          <w:szCs w:val="24"/>
+        </w:rPr>
+      </w:pPr>
+      <w:r>
+        <w:rPr>
+          <w:rFonts w:ascii="Consolas" w:hAnsi="Consolas" w:cs="Consolas"/>
+          <w:szCs w:val="24"/>
+        </w:rPr>
+        <w:t>if x &gt; 0 then .&lt; 0 + .~y &gt;. else .&lt;</w:t>
+      </w:r>
+      <w:r>
+        <w:rPr>
+          <w:rFonts w:ascii="Consolas" w:hAnsi="Consolas" w:cs="Consolas"/>
+          <w:szCs w:val="24"/>
+        </w:rPr>
+        <w:t xml:space="preserve"> 0 – .~y &gt;.</w:t>
+      </w:r>
+    </w:p>
+    <w:p>
+      <w:pPr>
+        <w:spacing w:after="0" w:line="360" w:lineRule="auto"/>
+        <w:ind w:left="720" w:firstLine="720"/>
+        <w:jc w:val="both"/>
+        <w:rPr>
+          <w:rFonts w:ascii="Consolas" w:hAnsi="Consolas" w:cs="Consolas"/>
+          <w:szCs w:val="24"/>
+        </w:rPr>
+      </w:pPr>
+      <w:r>
+        <w:rPr>
+          <w:rFonts w:ascii="Consolas" w:hAnsi="Consolas" w:cs="Consolas"/>
+          <w:szCs w:val="24"/>
+        </w:rPr>
+        <w:t>i</w:t>
+      </w:r>
+      <w:r>
+        <w:rPr>
+          <w:rFonts w:ascii="Consolas" w:hAnsi="Consolas" w:cs="Consolas"/>
+          <w:szCs w:val="24"/>
+        </w:rPr>
+        <w:t xml:space="preserve">n </w:t>
+      </w:r>
+      <w:r>
+        <w:rPr>
+          <w:rFonts w:ascii="Consolas" w:hAnsi="Consolas" w:cs="Consolas"/>
+          <w:szCs w:val="24"/>
+        </w:rPr>
+        <w:t>.&lt; let f y = .~(aux x .&lt;y&gt;.) in f &gt;.</w:t>
+      </w:r>
+    </w:p>
+    <w:p>
+      <w:pPr>
+        <w:spacing w:after="0" w:line="360" w:lineRule="auto"/>
+        <w:ind w:left="720"/>
+        <w:jc w:val="both"/>
+        <w:rPr>
+          <w:rFonts w:cs="Times New Roman"/>
+          <w:szCs w:val="24"/>
+        </w:rPr>
+      </w:pPr>
+    </w:p>
+    <w:p>
+      <w:pPr>
+        <w:spacing w:after="0" w:line="360" w:lineRule="auto"/>
+        <w:ind w:left="720"/>
+        <w:jc w:val="both"/>
+        <w:rPr>
+          <w:rFonts w:cs="Times New Roman"/>
+          <w:szCs w:val="24"/>
+        </w:rPr>
+      </w:pPr>
+      <w:r>
+        <w:rPr>
+          <w:rFonts w:cs="Times New Roman"/>
+          <w:szCs w:val="24"/>
+        </w:rPr>
+        <w:lastRenderedPageBreak/>
+        <w:t>Using this code now produces a better specialized code</w:t>
+      </w:r>
+    </w:p>
+    <w:p>
+      <w:pPr>
+        <w:spacing w:after="0" w:line="360" w:lineRule="auto"/>
+        <w:ind w:left="720"/>
+        <w:jc w:val="both"/>
+        <w:rPr>
+          <w:rFonts w:cs="Times New Roman"/>
+          <w:szCs w:val="24"/>
+        </w:rPr>
+      </w:pPr>
+    </w:p>
+    <w:p>
+      <w:pPr>
+        <w:spacing w:after="0" w:line="360" w:lineRule="auto"/>
+        <w:ind w:left="720"/>
+        <w:jc w:val="both"/>
+        <w:rPr>
+          <w:rFonts w:ascii="Consolas" w:hAnsi="Consolas" w:cs="Consolas"/>
+          <w:szCs w:val="24"/>
+        </w:rPr>
+      </w:pPr>
+      <w:r>
+        <w:rPr>
+          <w:rFonts w:ascii="Consolas" w:hAnsi="Consolas" w:cs="Consolas"/>
+          <w:szCs w:val="24"/>
+        </w:rPr>
+        <w:t># f_staged 0;;</w:t>
+      </w:r>
+    </w:p>
+    <w:p>
+      <w:pPr>
+        <w:spacing w:after="0" w:line="360" w:lineRule="auto"/>
+        <w:ind w:left="720"/>
+        <w:jc w:val="both"/>
+        <w:rPr>
+          <w:rFonts w:ascii="Consolas" w:hAnsi="Consolas" w:cs="Consolas"/>
+          <w:szCs w:val="24"/>
+        </w:rPr>
+      </w:pPr>
+      <w:r>
+        <w:rPr>
+          <w:rFonts w:ascii="Consolas" w:hAnsi="Consolas" w:cs="Consolas"/>
+          <w:szCs w:val="24"/>
+        </w:rPr>
+        <w:t xml:space="preserve">- : (int -&gt; int) code = .&lt; let f y = 0 – y </w:t>
+      </w:r>
+      <w:r>
+        <w:rPr>
+          <w:rFonts w:ascii="Consolas" w:hAnsi="Consolas" w:cs="Consolas"/>
+          <w:szCs w:val="24"/>
+        </w:rPr>
+        <w:t xml:space="preserve">in f </w:t>
+      </w:r>
+      <w:r>
+        <w:rPr>
+          <w:rFonts w:ascii="Consolas" w:hAnsi="Consolas" w:cs="Consolas"/>
+          <w:szCs w:val="24"/>
+        </w:rPr>
+        <w:t>&gt;.</w:t>
+      </w:r>
+    </w:p>
+    <w:p>
+      <w:pPr>
+        <w:spacing w:after="0" w:line="360" w:lineRule="auto"/>
+        <w:ind w:left="720"/>
+        <w:jc w:val="both"/>
+        <w:rPr>
+          <w:rFonts w:ascii="Consolas" w:hAnsi="Consolas" w:cs="Consolas"/>
+          <w:szCs w:val="24"/>
+        </w:rPr>
+      </w:pPr>
+      <w:r>
+        <w:rPr>
+          <w:rFonts w:ascii="Consolas" w:hAnsi="Consolas" w:cs="Consolas"/>
+          <w:szCs w:val="24"/>
+        </w:rPr>
+        <w:t># f_staged 1;;</w:t>
+      </w:r>
+    </w:p>
+    <w:p>
+      <w:pPr>
+        <w:spacing w:after="0" w:line="360" w:lineRule="auto"/>
+        <w:ind w:left="720"/>
+        <w:jc w:val="both"/>
+        <w:rPr>
+          <w:rFonts w:ascii="Consolas" w:hAnsi="Consolas" w:cs="Consolas"/>
+          <w:szCs w:val="24"/>
+        </w:rPr>
+      </w:pPr>
+      <w:r>
+        <w:rPr>
+          <w:rFonts w:ascii="Consolas" w:hAnsi="Consolas" w:cs="Consolas"/>
+          <w:szCs w:val="24"/>
+        </w:rPr>
+        <w:t xml:space="preserve">- : (int -&gt; int) code = .&lt; let f y = </w:t>
+      </w:r>
+      <w:r>
+        <w:rPr>
+          <w:rFonts w:ascii="Consolas" w:hAnsi="Consolas" w:cs="Consolas"/>
+          <w:szCs w:val="24"/>
+        </w:rPr>
+        <w:t>1</w:t>
+      </w:r>
+      <w:r>
+        <w:rPr>
+          <w:rFonts w:ascii="Consolas" w:hAnsi="Consolas" w:cs="Consolas"/>
+          <w:szCs w:val="24"/>
+        </w:rPr>
+        <w:t xml:space="preserve"> </w:t>
+      </w:r>
+      <w:r>
+        <w:rPr>
+          <w:rFonts w:ascii="Consolas" w:hAnsi="Consolas" w:cs="Consolas"/>
+          <w:szCs w:val="24"/>
+        </w:rPr>
+        <w:t>+</w:t>
+      </w:r>
+      <w:r>
+        <w:rPr>
+          <w:rFonts w:ascii="Consolas" w:hAnsi="Consolas" w:cs="Consolas"/>
+          <w:szCs w:val="24"/>
+        </w:rPr>
+        <w:t xml:space="preserve"> y </w:t>
+      </w:r>
+      <w:r>
+        <w:rPr>
+          <w:rFonts w:ascii="Consolas" w:hAnsi="Consolas" w:cs="Consolas"/>
+          <w:szCs w:val="24"/>
+        </w:rPr>
+        <w:t xml:space="preserve">in f </w:t>
+      </w:r>
+      <w:r>
+        <w:rPr>
+          <w:rFonts w:ascii="Consolas" w:hAnsi="Consolas" w:cs="Consolas"/>
+          <w:szCs w:val="24"/>
+        </w:rPr>
+        <w:t>&gt;.</w:t>
+      </w:r>
+    </w:p>
+    <w:p>
+      <w:pPr>
+        <w:spacing w:after="0" w:line="360" w:lineRule="auto"/>
+        <w:ind w:left="720"/>
+        <w:jc w:val="both"/>
+        <w:rPr>
+          <w:rFonts w:cs="Times New Roman"/>
+          <w:szCs w:val="24"/>
+        </w:rPr>
+      </w:pPr>
+    </w:p>
+    <w:p>
+      <w:pPr>
+        <w:spacing w:after="0" w:line="360" w:lineRule="auto"/>
+        <w:ind w:left="720"/>
+        <w:jc w:val="both"/>
+        <w:rPr>
+          <w:rFonts w:cs="Times New Roman"/>
+          <w:szCs w:val="24"/>
+        </w:rPr>
+      </w:pPr>
+      <w:r>
+        <w:rPr>
+          <w:rFonts w:cs="Times New Roman"/>
+          <w:szCs w:val="24"/>
+        </w:rPr>
+        <w:t>From here we get the following translation rules:</w:t>
+      </w:r>
+    </w:p>
+    <w:p>
+      <w:pPr>
+        <w:spacing w:after="0" w:line="360" w:lineRule="auto"/>
+        <w:ind w:left="720"/>
+        <w:jc w:val="both"/>
+        <w:rPr>
+          <w:rFonts w:cs="Times New Roman"/>
+          <w:szCs w:val="24"/>
+        </w:rPr>
+      </w:pPr>
+    </w:p>
+    <w:p>
+      <w:pPr>
+        <w:spacing w:after="0" w:line="360" w:lineRule="auto"/>
+        <w:ind w:left="720"/>
+        <w:rPr>
+          <w:rFonts w:ascii="Consolas" w:hAnsi="Consolas" w:cs="Consolas"/>
+          <w:szCs w:val="24"/>
+        </w:rPr>
+      </w:pPr>
+      <w:r>
+        <w:rPr>
+          <w:rFonts w:ascii="Consolas" w:hAnsi="Consolas" w:cs="Consolas"/>
+          <w:szCs w:val="24"/>
+        </w:rPr>
+        <w:t xml:space="preserve">let </w:t>
+      </w:r>
+      <w:r>
+        <w:rPr>
+          <w:rFonts w:ascii="Consolas" w:hAnsi="Consolas" w:cs="Consolas"/>
+          <w:szCs w:val="24"/>
+        </w:rPr>
+        <w:t>&lt;FunName&gt; &lt;A</w:t>
+      </w:r>
+      <w:r>
+        <w:rPr>
+          <w:rFonts w:ascii="Consolas" w:hAnsi="Consolas" w:cs="Consolas"/>
+          <w:szCs w:val="24"/>
+        </w:rPr>
+        <w:t xml:space="preserve">rgs&gt; = </w:t>
+      </w:r>
+    </w:p>
+    <w:p>
+      <w:pPr>
+        <w:spacing w:after="0" w:line="360" w:lineRule="auto"/>
+        <w:ind w:left="720"/>
+        <w:rPr>
+          <w:rFonts w:ascii="Consolas" w:hAnsi="Consolas" w:cs="Consolas"/>
+          <w:szCs w:val="24"/>
+        </w:rPr>
+      </w:pPr>
+      <w:r>
+        <w:rPr>
+          <w:rFonts w:ascii="Consolas" w:hAnsi="Consolas" w:cs="Consolas"/>
+          <w:szCs w:val="24"/>
+        </w:rPr>
+        <w:tab/>
+      </w:r>
+      <w:r>
+        <w:rPr>
+          <w:rFonts w:ascii="Consolas" w:hAnsi="Consolas" w:cs="Consolas"/>
+          <w:szCs w:val="24"/>
+        </w:rPr>
+        <w:t>if &lt;CondExp</w:t>
+      </w:r>
+      <w:r>
+        <w:rPr>
+          <w:rFonts w:ascii="Consolas" w:hAnsi="Consolas" w:cs="Consolas"/>
+          <w:szCs w:val="24"/>
+        </w:rPr>
+        <w:t>&gt;</w:t>
+      </w:r>
+      <w:r>
+        <w:rPr>
+          <w:rFonts w:ascii="Consolas" w:hAnsi="Consolas" w:cs="Consolas"/>
+          <w:szCs w:val="24"/>
+        </w:rPr>
+        <w:t xml:space="preserve"> then &lt;ThenBody&gt; else &lt;ElseBody&gt;</w:t>
+      </w:r>
+    </w:p>
+    <w:p>
+      <w:pPr>
+        <w:spacing w:after="0" w:line="360" w:lineRule="auto"/>
+        <w:ind w:left="720"/>
+        <w:rPr>
+          <w:rFonts w:ascii="Consolas" w:hAnsi="Consolas" w:cs="Consolas"/>
+          <w:szCs w:val="24"/>
+        </w:rPr>
+      </w:pPr>
+      <w:bookmarkStart w:id="15" w:name="_GoBack"/>
       <w:bookmarkEnd w:id="15"/>
+      <w:r>
+        <w:rPr>
+          <w:rFonts w:ascii="Consolas" w:hAnsi="Consolas" w:cs="Consolas"/>
+          <w:szCs w:val="24"/>
+        </w:rPr>
+        <w:t xml:space="preserve">and CondExp can be evaluated statically </w:t>
+      </w:r>
+    </w:p>
+    <w:p>
+      <w:pPr>
+        <w:spacing w:after="0" w:line="360" w:lineRule="auto"/>
+        <w:ind w:left="720"/>
+        <w:jc w:val="center"/>
+        <w:rPr>
+          <w:rFonts w:ascii="Consolas" w:hAnsi="Consolas" w:cs="Consolas"/>
+          <w:szCs w:val="24"/>
+        </w:rPr>
+      </w:pPr>
+      <w:r>
+        <w:rPr>
+          <w:rFonts w:ascii="Consolas" w:hAnsi="Consolas" w:cs="Consolas"/>
+          <w:szCs w:val="24"/>
+        </w:rPr>
+        <w:t>=&gt;</w:t>
+      </w:r>
+    </w:p>
+    <w:p>
+      <w:pPr>
+        <w:spacing w:after="0" w:line="360" w:lineRule="auto"/>
+        <w:ind w:left="720"/>
+        <w:rPr>
+          <w:rFonts w:ascii="Consolas" w:hAnsi="Consolas" w:cs="Consolas"/>
+          <w:szCs w:val="24"/>
+        </w:rPr>
+      </w:pPr>
+      <w:r>
+        <w:rPr>
+          <w:rFonts w:ascii="Consolas" w:hAnsi="Consolas" w:cs="Consolas"/>
+          <w:szCs w:val="24"/>
+        </w:rPr>
+        <w:t>let &lt;FunName&gt;_staged &lt;S</w:t>
+      </w:r>
+      <w:r>
+        <w:rPr>
+          <w:rFonts w:ascii="Consolas" w:hAnsi="Consolas" w:cs="Consolas"/>
+          <w:szCs w:val="24"/>
+        </w:rPr>
+        <w:t>taticArgs&gt; =</w:t>
+      </w:r>
+    </w:p>
+    <w:p>
+      <w:pPr>
+        <w:spacing w:after="0" w:line="360" w:lineRule="auto"/>
+        <w:ind w:left="720" w:firstLine="720"/>
+        <w:rPr>
+          <w:rFonts w:ascii="Consolas" w:hAnsi="Consolas" w:cs="Consolas"/>
+          <w:szCs w:val="24"/>
+        </w:rPr>
+      </w:pPr>
+      <w:r>
+        <w:rPr>
+          <w:rFonts w:ascii="Consolas" w:hAnsi="Consolas" w:cs="Consolas"/>
+          <w:szCs w:val="24"/>
+        </w:rPr>
+        <w:t xml:space="preserve">let </w:t>
+      </w:r>
+      <w:r>
+        <w:rPr>
+          <w:rFonts w:ascii="Consolas" w:hAnsi="Consolas" w:cs="Consolas"/>
+          <w:szCs w:val="24"/>
+        </w:rPr>
+        <w:t>aux &lt;A</w:t>
+      </w:r>
+      <w:r>
+        <w:rPr>
+          <w:rFonts w:ascii="Consolas" w:hAnsi="Consolas" w:cs="Consolas"/>
+          <w:szCs w:val="24"/>
+        </w:rPr>
+        <w:t>rgs&gt; =</w:t>
+      </w:r>
+      <w:r>
+        <w:rPr>
+          <w:rFonts w:ascii="Consolas" w:hAnsi="Consolas" w:cs="Consolas"/>
+          <w:szCs w:val="24"/>
+        </w:rPr>
+        <w:t xml:space="preserve"> </w:t>
+      </w:r>
+    </w:p>
+    <w:p>
+      <w:pPr>
+        <w:spacing w:after="0" w:line="360" w:lineRule="auto"/>
+        <w:ind w:left="1440" w:firstLine="720"/>
+        <w:rPr>
+          <w:rFonts w:ascii="Consolas" w:hAnsi="Consolas" w:cs="Consolas"/>
+          <w:szCs w:val="24"/>
+        </w:rPr>
+      </w:pPr>
+      <w:r>
+        <w:rPr>
+          <w:rFonts w:ascii="Consolas" w:hAnsi="Consolas" w:cs="Consolas"/>
+          <w:szCs w:val="24"/>
+        </w:rPr>
+        <w:t>if &lt;C</w:t>
+      </w:r>
+      <w:r>
+        <w:rPr>
+          <w:rFonts w:ascii="Consolas" w:hAnsi="Consolas" w:cs="Consolas"/>
+          <w:szCs w:val="24"/>
+        </w:rPr>
+        <w:t>ondExp&gt;</w:t>
+      </w:r>
+    </w:p>
+    <w:p>
+      <w:pPr>
+        <w:spacing w:after="0" w:line="360" w:lineRule="auto"/>
+        <w:ind w:left="2880"/>
+        <w:rPr>
+          <w:rFonts w:ascii="Consolas" w:hAnsi="Consolas" w:cs="Consolas"/>
+          <w:szCs w:val="24"/>
+        </w:rPr>
+      </w:pPr>
+      <w:r>
+        <w:rPr>
+          <w:rFonts w:ascii="Consolas" w:hAnsi="Consolas" w:cs="Consolas"/>
+          <w:szCs w:val="24"/>
+        </w:rPr>
+        <w:t>then .&lt; &lt;T</w:t>
+      </w:r>
+      <w:r>
+        <w:rPr>
+          <w:rFonts w:ascii="Consolas" w:hAnsi="Consolas" w:cs="Consolas"/>
+          <w:szCs w:val="24"/>
+        </w:rPr>
+        <w:t xml:space="preserve">henBody&gt; &gt;. </w:t>
+      </w:r>
+    </w:p>
+    <w:p>
+      <w:pPr>
+        <w:spacing w:after="0" w:line="360" w:lineRule="auto"/>
+        <w:ind w:left="2160" w:firstLine="720"/>
+        <w:rPr>
+          <w:rFonts w:ascii="Consolas" w:hAnsi="Consolas" w:cs="Consolas"/>
+          <w:szCs w:val="24"/>
+        </w:rPr>
+      </w:pPr>
+      <w:r>
+        <w:rPr>
+          <w:rFonts w:ascii="Consolas" w:hAnsi="Consolas" w:cs="Consolas"/>
+          <w:szCs w:val="24"/>
+        </w:rPr>
+        <w:t>else .&lt; &lt;</w:t>
+      </w:r>
+      <w:r>
+        <w:rPr>
+          <w:rFonts w:ascii="Consolas" w:hAnsi="Consolas" w:cs="Consolas"/>
+          <w:szCs w:val="24"/>
+        </w:rPr>
+        <w:t>E</w:t>
+      </w:r>
+      <w:r>
+        <w:rPr>
+          <w:rFonts w:ascii="Consolas" w:hAnsi="Consolas" w:cs="Consolas"/>
+          <w:szCs w:val="24"/>
+        </w:rPr>
+        <w:t>lseBody&gt; &gt;.</w:t>
+      </w:r>
+    </w:p>
+    <w:p>
+      <w:pPr>
+        <w:spacing w:after="0" w:line="360" w:lineRule="auto"/>
+        <w:ind w:left="720" w:firstLine="720"/>
+        <w:rPr>
+          <w:rFonts w:ascii="Consolas" w:hAnsi="Consolas" w:cs="Consolas"/>
+          <w:szCs w:val="24"/>
+        </w:rPr>
+      </w:pPr>
+      <w:r>
+        <w:rPr>
+          <w:rFonts w:ascii="Consolas" w:hAnsi="Consolas" w:cs="Consolas"/>
+          <w:szCs w:val="24"/>
+        </w:rPr>
+        <w:t xml:space="preserve">in </w:t>
+      </w:r>
+      <w:r>
+        <w:rPr>
+          <w:rFonts w:ascii="Consolas" w:hAnsi="Consolas" w:cs="Consolas"/>
+          <w:szCs w:val="24"/>
+        </w:rPr>
+        <w:t>.</w:t>
+      </w:r>
+      <w:r>
+        <w:rPr>
+          <w:rFonts w:ascii="Consolas" w:hAnsi="Consolas" w:cs="Consolas"/>
+          <w:szCs w:val="24"/>
+        </w:rPr>
+        <w:t>&lt; let &lt;FunName&gt; &lt;D</w:t>
+      </w:r>
+      <w:r>
+        <w:rPr>
+          <w:rFonts w:ascii="Consolas" w:hAnsi="Consolas" w:cs="Consolas"/>
+          <w:szCs w:val="24"/>
+        </w:rPr>
+        <w:t>yn</w:t>
+      </w:r>
+      <w:r>
+        <w:rPr>
+          <w:rFonts w:ascii="Consolas" w:hAnsi="Consolas" w:cs="Consolas"/>
+          <w:szCs w:val="24"/>
+        </w:rPr>
+        <w:t xml:space="preserve">Args&gt; = </w:t>
+      </w:r>
+    </w:p>
+    <w:p>
+      <w:pPr>
+        <w:spacing w:after="0" w:line="360" w:lineRule="auto"/>
+        <w:ind w:left="2880"/>
+        <w:rPr>
+          <w:rFonts w:ascii="Consolas" w:hAnsi="Consolas" w:cs="Consolas"/>
+          <w:szCs w:val="24"/>
+        </w:rPr>
+      </w:pPr>
+      <w:r>
+        <w:rPr>
+          <w:rFonts w:ascii="Consolas" w:hAnsi="Consolas" w:cs="Consolas"/>
+          <w:szCs w:val="24"/>
+        </w:rPr>
+        <w:t xml:space="preserve">.~(aux </w:t>
+      </w:r>
+      <w:r>
+        <w:rPr>
+          <w:rFonts w:ascii="Consolas" w:hAnsi="Consolas" w:cs="Consolas"/>
+          <w:szCs w:val="24"/>
+        </w:rPr>
+        <w:t>&lt;Args [DynArg -&gt; .&lt;DynArg&gt;.]&gt;</w:t>
+      </w:r>
+      <w:r>
+        <w:rPr>
+          <w:rFonts w:ascii="Consolas" w:hAnsi="Consolas" w:cs="Consolas"/>
+          <w:szCs w:val="24"/>
+        </w:rPr>
+        <w:t xml:space="preserve"> </w:t>
+      </w:r>
+      <w:r>
+        <w:rPr>
+          <w:rFonts w:ascii="Consolas" w:hAnsi="Consolas" w:cs="Consolas"/>
+          <w:szCs w:val="24"/>
+        </w:rPr>
+        <w:t xml:space="preserve">) </w:t>
+      </w:r>
+    </w:p>
+    <w:p>
+      <w:pPr>
+        <w:spacing w:after="0" w:line="360" w:lineRule="auto"/>
+        <w:ind w:left="2160"/>
+        <w:rPr>
+          <w:rFonts w:ascii="Consolas" w:hAnsi="Consolas" w:cs="Consolas"/>
+          <w:szCs w:val="24"/>
+        </w:rPr>
+      </w:pPr>
+      <w:r>
+        <w:rPr>
+          <w:rFonts w:ascii="Consolas" w:hAnsi="Consolas" w:cs="Consolas"/>
+          <w:szCs w:val="24"/>
+        </w:rPr>
+        <w:t>in &lt;F</w:t>
+      </w:r>
+      <w:r>
+        <w:rPr>
+          <w:rFonts w:ascii="Consolas" w:hAnsi="Consolas" w:cs="Consolas"/>
+          <w:szCs w:val="24"/>
+        </w:rPr>
+        <w:t>unName&gt; &gt;.</w:t>
+      </w:r>
+    </w:p>
+    <w:p>
+      <w:pPr>
+        <w:spacing w:after="0" w:line="360" w:lineRule="auto"/>
+        <w:ind w:left="720"/>
+        <w:jc w:val="both"/>
+        <w:rPr>
+          <w:rFonts w:cs="Times New Roman"/>
+          <w:szCs w:val="24"/>
+        </w:rPr>
+      </w:pPr>
+    </w:p>
+    <w:p>
+      <w:pPr>
+        <w:spacing w:after="0" w:line="360" w:lineRule="auto"/>
+        <w:ind w:left="720"/>
+        <w:jc w:val="both"/>
+        <w:rPr>
+          <w:rFonts w:cs="Times New Roman"/>
+          <w:szCs w:val="24"/>
+        </w:rPr>
+      </w:pPr>
+      <w:r>
+        <w:rPr>
+          <w:rFonts w:cs="Times New Roman"/>
+          <w:szCs w:val="24"/>
+        </w:rPr>
+        <w:t>Where [x -&gt; .&lt;x&gt;.] means the substitution of every occurrence of x in the list of arguments  to .&lt;x&gt;.</w:t>
+      </w:r>
+    </w:p>
+    <w:p>
+      <w:pPr>
+        <w:spacing w:after="0" w:line="360" w:lineRule="auto"/>
+        <w:ind w:left="720"/>
+        <w:jc w:val="both"/>
+        <w:rPr>
+          <w:rFonts w:cs="Times New Roman"/>
+          <w:szCs w:val="24"/>
+        </w:rPr>
+      </w:pPr>
+    </w:p>
+    <w:p>
+      <w:pPr>
+        <w:pStyle w:val="ListParagraph"/>
+        <w:numPr>
+          <w:ilvl w:val="2"/>
+          <w:numId w:val="2"/>
+        </w:numPr>
+        <w:spacing w:after="0" w:line="360" w:lineRule="auto"/>
+        <w:jc w:val="both"/>
+        <w:rPr>
+          <w:rFonts w:cs="Times New Roman"/>
+          <w:szCs w:val="24"/>
+        </w:rPr>
+      </w:pPr>
+      <w:r>
+        <w:rPr>
+          <w:rFonts w:cs="Times New Roman"/>
+          <w:szCs w:val="24"/>
+        </w:rPr>
+        <w:t>Functions with recursion</w:t>
+      </w:r>
+    </w:p>
+    <w:p>
+      <w:pPr>
+        <w:spacing w:after="0" w:line="360" w:lineRule="auto"/>
+        <w:ind w:left="720"/>
+        <w:jc w:val="both"/>
+        <w:rPr>
+          <w:rFonts w:cs="Times New Roman"/>
+          <w:szCs w:val="24"/>
+        </w:rPr>
+      </w:pPr>
+      <w:r>
+        <w:rPr>
+          <w:rFonts w:cs="Times New Roman"/>
+          <w:szCs w:val="24"/>
+        </w:rPr>
+        <w:t>We now examine the staging of the power function. The power function can be defined as follows</w:t>
+      </w:r>
+    </w:p>
+    <w:p>
+      <w:pPr>
+        <w:spacing w:after="0" w:line="360" w:lineRule="auto"/>
+        <w:ind w:left="720"/>
+        <w:jc w:val="both"/>
+        <w:rPr>
+          <w:rFonts w:cs="Times New Roman"/>
+          <w:szCs w:val="24"/>
+        </w:rPr>
+      </w:pPr>
+    </w:p>
+    <w:p>
+      <w:pPr>
+        <w:spacing w:after="0" w:line="360" w:lineRule="auto"/>
+        <w:ind w:left="720"/>
+        <w:jc w:val="both"/>
+        <w:rPr>
+          <w:rFonts w:cs="Times New Roman"/>
+          <w:szCs w:val="24"/>
+        </w:rPr>
+      </w:pPr>
+      <w:r>
+        <w:rPr>
+          <w:rFonts w:cs="Times New Roman"/>
+          <w:szCs w:val="24"/>
+        </w:rPr>
+        <w:lastRenderedPageBreak/>
+        <w:t>let rec pow x n = if n = 0 then 1 else x * pow x (n-1)</w:t>
+      </w:r>
+    </w:p>
+    <w:p>
+      <w:pPr>
+        <w:spacing w:after="0" w:line="360" w:lineRule="auto"/>
+        <w:ind w:left="720"/>
+        <w:jc w:val="both"/>
+        <w:rPr>
+          <w:rFonts w:cs="Times New Roman"/>
+          <w:szCs w:val="24"/>
+        </w:rPr>
+      </w:pPr>
+      <w:r>
+        <w:rPr>
+          <w:rFonts w:cs="Times New Roman"/>
+          <w:szCs w:val="24"/>
+        </w:rPr>
+        <w:t xml:space="preserve">as per previously, if the static information does not include </w:t>
+      </w:r>
+    </w:p>
+    <w:p>
+      <w:pPr>
+        <w:spacing w:after="0" w:line="360" w:lineRule="auto"/>
+        <w:ind w:left="720"/>
+        <w:jc w:val="both"/>
+        <w:rPr>
+          <w:rFonts w:cs="Times New Roman"/>
+          <w:szCs w:val="24"/>
+        </w:rPr>
+      </w:pPr>
+    </w:p>
+    <w:p>
+      <w:pPr>
+        <w:spacing w:after="0" w:line="360" w:lineRule="auto"/>
+        <w:ind w:left="720"/>
+        <w:jc w:val="both"/>
+        <w:rPr>
+          <w:rFonts w:ascii="Consolas" w:hAnsi="Consolas" w:cs="Consolas"/>
+          <w:szCs w:val="24"/>
+        </w:rPr>
+      </w:pPr>
+      <w:r>
+        <w:rPr>
+          <w:rFonts w:ascii="Consolas" w:hAnsi="Consolas" w:cs="Consolas"/>
+          <w:szCs w:val="24"/>
+        </w:rPr>
+        <w:t>let rec pow</w:t>
+      </w:r>
+      <w:r>
+        <w:rPr>
+          <w:rFonts w:ascii="Consolas" w:hAnsi="Consolas" w:cs="Consolas"/>
+          <w:szCs w:val="24"/>
+        </w:rPr>
+        <w:t>_staged x</w:t>
+      </w:r>
+      <w:r>
+        <w:rPr>
+          <w:rFonts w:ascii="Consolas" w:hAnsi="Consolas" w:cs="Consolas"/>
+          <w:szCs w:val="24"/>
+        </w:rPr>
+        <w:t xml:space="preserve"> = </w:t>
+      </w:r>
+    </w:p>
+    <w:p>
+      <w:pPr>
+        <w:spacing w:after="0" w:line="360" w:lineRule="auto"/>
+        <w:ind w:left="720" w:firstLine="720"/>
+        <w:jc w:val="both"/>
+        <w:rPr>
+          <w:rFonts w:ascii="Consolas" w:hAnsi="Consolas" w:cs="Consolas"/>
+          <w:szCs w:val="24"/>
+        </w:rPr>
+      </w:pPr>
+      <w:r>
+        <w:rPr>
+          <w:rFonts w:ascii="Consolas" w:hAnsi="Consolas" w:cs="Consolas"/>
+          <w:szCs w:val="24"/>
+        </w:rPr>
+        <w:t xml:space="preserve">.&lt; let pow n = if n = 0 then 1 else x * pow </w:t>
+      </w:r>
+      <w:r>
+        <w:rPr>
+          <w:rFonts w:ascii="Consolas" w:hAnsi="Consolas" w:cs="Consolas"/>
+          <w:szCs w:val="24"/>
+        </w:rPr>
+        <w:t>(n-1)</w:t>
+      </w:r>
+      <w:r>
+        <w:rPr>
+          <w:rFonts w:ascii="Consolas" w:hAnsi="Consolas" w:cs="Consolas"/>
+          <w:szCs w:val="24"/>
+        </w:rPr>
+        <w:t xml:space="preserve"> </w:t>
+      </w:r>
+    </w:p>
+    <w:p>
+      <w:pPr>
+        <w:spacing w:after="0" w:line="360" w:lineRule="auto"/>
+        <w:ind w:left="720" w:firstLine="720"/>
+        <w:jc w:val="both"/>
+        <w:rPr>
+          <w:rFonts w:ascii="Consolas" w:hAnsi="Consolas" w:cs="Consolas"/>
+          <w:szCs w:val="24"/>
+        </w:rPr>
+      </w:pPr>
+      <w:r>
+        <w:rPr>
+          <w:rFonts w:ascii="Consolas" w:hAnsi="Consolas" w:cs="Consolas"/>
+          <w:szCs w:val="24"/>
+        </w:rPr>
+        <w:t xml:space="preserve">   </w:t>
+      </w:r>
+      <w:r>
+        <w:rPr>
+          <w:rFonts w:ascii="Consolas" w:hAnsi="Consolas" w:cs="Consolas"/>
+          <w:szCs w:val="24"/>
+        </w:rPr>
+        <w:t>in pow &gt;.</w:t>
+      </w:r>
+    </w:p>
+    <w:p>
+      <w:pPr>
+        <w:spacing w:after="0" w:line="360" w:lineRule="auto"/>
+        <w:ind w:left="720"/>
+        <w:jc w:val="both"/>
+        <w:rPr>
+          <w:rFonts w:cs="Times New Roman"/>
+          <w:szCs w:val="24"/>
+        </w:rPr>
+      </w:pPr>
+    </w:p>
+    <w:p>
+      <w:pPr>
+        <w:spacing w:after="0" w:line="360" w:lineRule="auto"/>
+        <w:ind w:left="720"/>
+        <w:jc w:val="both"/>
+        <w:rPr>
+          <w:rFonts w:cs="Times New Roman"/>
+          <w:szCs w:val="24"/>
+        </w:rPr>
+      </w:pPr>
+      <w:r>
+        <w:rPr>
+          <w:rFonts w:cs="Times New Roman"/>
+          <w:szCs w:val="24"/>
+        </w:rPr>
+        <w:t>aaa</w:t>
+      </w:r>
+    </w:p>
+    <w:p>
+      <w:pPr>
+        <w:spacing w:after="0" w:line="360" w:lineRule="auto"/>
+        <w:ind w:left="720"/>
+        <w:jc w:val="both"/>
+        <w:rPr>
+          <w:rFonts w:cs="Times New Roman"/>
+          <w:szCs w:val="24"/>
+        </w:rPr>
+      </w:pPr>
+    </w:p>
+    <w:p>
+      <w:pPr>
+        <w:spacing w:after="0" w:line="360" w:lineRule="auto"/>
+        <w:ind w:left="720"/>
+        <w:jc w:val="both"/>
+        <w:rPr>
+          <w:rFonts w:ascii="Consolas" w:hAnsi="Consolas" w:cs="Consolas"/>
+          <w:szCs w:val="24"/>
+        </w:rPr>
+      </w:pPr>
+      <w:r>
+        <w:rPr>
+          <w:rFonts w:ascii="Consolas" w:hAnsi="Consolas" w:cs="Consolas"/>
+          <w:szCs w:val="24"/>
+        </w:rPr>
+        <w:t>let rec pow_staged</w:t>
+      </w:r>
+      <w:r>
+        <w:rPr>
+          <w:rFonts w:ascii="Consolas" w:hAnsi="Consolas" w:cs="Consolas"/>
+          <w:szCs w:val="24"/>
+        </w:rPr>
+        <w:t xml:space="preserve"> n</w:t>
+      </w:r>
+      <w:r>
+        <w:rPr>
+          <w:rFonts w:ascii="Consolas" w:hAnsi="Consolas" w:cs="Consolas"/>
+          <w:szCs w:val="24"/>
+        </w:rPr>
+        <w:t xml:space="preserve"> = </w:t>
+      </w:r>
+    </w:p>
+    <w:p>
+      <w:pPr>
+        <w:spacing w:after="0" w:line="360" w:lineRule="auto"/>
+        <w:ind w:left="720" w:firstLine="504"/>
+        <w:jc w:val="both"/>
+        <w:rPr>
+          <w:rFonts w:ascii="Consolas" w:hAnsi="Consolas" w:cs="Consolas"/>
+          <w:szCs w:val="24"/>
+        </w:rPr>
+      </w:pPr>
+      <w:r>
+        <w:rPr>
+          <w:rFonts w:ascii="Consolas" w:hAnsi="Consolas" w:cs="Consolas"/>
+          <w:szCs w:val="24"/>
+        </w:rPr>
+        <w:t xml:space="preserve">let rec aux x n = </w:t>
+      </w:r>
+    </w:p>
+    <w:p>
+      <w:pPr>
+        <w:spacing w:after="0" w:line="360" w:lineRule="auto"/>
+        <w:ind w:left="1944"/>
+        <w:jc w:val="both"/>
+        <w:rPr>
+          <w:rFonts w:ascii="Consolas" w:hAnsi="Consolas" w:cs="Consolas"/>
+          <w:szCs w:val="24"/>
+        </w:rPr>
+      </w:pPr>
+      <w:r>
+        <w:rPr>
+          <w:rFonts w:ascii="Consolas" w:hAnsi="Consolas" w:cs="Consolas"/>
+          <w:szCs w:val="24"/>
+        </w:rPr>
+        <w:t xml:space="preserve">if n = 0 then </w:t>
+      </w:r>
+      <w:r>
+        <w:rPr>
+          <w:rFonts w:ascii="Consolas" w:hAnsi="Consolas" w:cs="Consolas"/>
+          <w:szCs w:val="24"/>
+        </w:rPr>
+        <w:t xml:space="preserve">.&lt; </w:t>
+      </w:r>
+      <w:r>
+        <w:rPr>
+          <w:rFonts w:ascii="Consolas" w:hAnsi="Consolas" w:cs="Consolas"/>
+          <w:szCs w:val="24"/>
+        </w:rPr>
+        <w:t>1</w:t>
+      </w:r>
+      <w:r>
+        <w:rPr>
+          <w:rFonts w:ascii="Consolas" w:hAnsi="Consolas" w:cs="Consolas"/>
+          <w:szCs w:val="24"/>
+        </w:rPr>
+        <w:t xml:space="preserve"> &gt;.</w:t>
+      </w:r>
+      <w:r>
+        <w:rPr>
+          <w:rFonts w:ascii="Consolas" w:hAnsi="Consolas" w:cs="Consolas"/>
+          <w:szCs w:val="24"/>
+        </w:rPr>
+        <w:t xml:space="preserve"> else </w:t>
+      </w:r>
+      <w:r>
+        <w:rPr>
+          <w:rFonts w:ascii="Consolas" w:hAnsi="Consolas" w:cs="Consolas"/>
+          <w:szCs w:val="24"/>
+        </w:rPr>
+        <w:t>.&lt; .~</w:t>
+      </w:r>
+      <w:r>
+        <w:rPr>
+          <w:rFonts w:ascii="Consolas" w:hAnsi="Consolas" w:cs="Consolas"/>
+          <w:szCs w:val="24"/>
+        </w:rPr>
+        <w:t xml:space="preserve">x * </w:t>
+      </w:r>
+      <w:r>
+        <w:rPr>
+          <w:rFonts w:ascii="Consolas" w:hAnsi="Consolas" w:cs="Consolas"/>
+          <w:szCs w:val="24"/>
+        </w:rPr>
+        <w:t>.~(aux x n) &gt;.</w:t>
+      </w:r>
+    </w:p>
+    <w:p>
+      <w:pPr>
+        <w:spacing w:after="0" w:line="360" w:lineRule="auto"/>
+        <w:ind w:left="720" w:firstLine="504"/>
+        <w:jc w:val="both"/>
+        <w:rPr>
+          <w:rFonts w:ascii="Consolas" w:hAnsi="Consolas" w:cs="Consolas"/>
+          <w:szCs w:val="24"/>
+        </w:rPr>
+      </w:pPr>
+      <w:r>
+        <w:rPr>
+          <w:rFonts w:ascii="Consolas" w:hAnsi="Consolas" w:cs="Consolas"/>
+          <w:szCs w:val="24"/>
+        </w:rPr>
+        <w:t xml:space="preserve">in </w:t>
+      </w:r>
+      <w:r>
+        <w:rPr>
+          <w:rFonts w:ascii="Consolas" w:hAnsi="Consolas" w:cs="Consolas"/>
+          <w:szCs w:val="24"/>
+        </w:rPr>
+        <w:t xml:space="preserve">.&lt; let pow </w:t>
+      </w:r>
+      <w:r>
+        <w:rPr>
+          <w:rFonts w:ascii="Consolas" w:hAnsi="Consolas" w:cs="Consolas"/>
+          <w:szCs w:val="24"/>
+        </w:rPr>
+        <w:t xml:space="preserve">x </w:t>
+      </w:r>
+      <w:r>
+        <w:rPr>
+          <w:rFonts w:ascii="Consolas" w:hAnsi="Consolas" w:cs="Consolas"/>
+          <w:szCs w:val="24"/>
+        </w:rPr>
+        <w:t xml:space="preserve">= </w:t>
+      </w:r>
+      <w:r>
+        <w:rPr>
+          <w:rFonts w:ascii="Consolas" w:hAnsi="Consolas" w:cs="Consolas"/>
+          <w:szCs w:val="24"/>
+        </w:rPr>
+        <w:t xml:space="preserve">.~(aux .&lt;x&gt;. n) </w:t>
+      </w:r>
+      <w:r>
+        <w:rPr>
+          <w:rFonts w:ascii="Consolas" w:hAnsi="Consolas" w:cs="Consolas"/>
+          <w:szCs w:val="24"/>
+        </w:rPr>
+        <w:t xml:space="preserve">in pow </w:t>
+      </w:r>
+      <w:r>
+        <w:rPr>
+          <w:rFonts w:ascii="Consolas" w:hAnsi="Consolas" w:cs="Consolas"/>
+          <w:szCs w:val="24"/>
+        </w:rPr>
+        <w:t>&gt;</w:t>
+      </w:r>
+      <w:r>
+        <w:rPr>
+          <w:rFonts w:ascii="Consolas" w:hAnsi="Consolas" w:cs="Consolas"/>
+          <w:szCs w:val="24"/>
+        </w:rPr>
+        <w:t>.</w:t>
+      </w:r>
+    </w:p>
+    <w:p>
+      <w:pPr>
+        <w:spacing w:after="0" w:line="360" w:lineRule="auto"/>
+        <w:ind w:left="720"/>
+        <w:jc w:val="both"/>
+        <w:rPr>
+          <w:rFonts w:cs="Times New Roman"/>
+          <w:szCs w:val="24"/>
+        </w:rPr>
+      </w:pPr>
+    </w:p>
+    <w:p>
+      <w:pPr>
+        <w:spacing w:after="0" w:line="360" w:lineRule="auto"/>
+        <w:ind w:left="720"/>
+        <w:jc w:val="both"/>
+        <w:rPr>
+          <w:rFonts w:cs="Times New Roman"/>
+          <w:szCs w:val="24"/>
+        </w:rPr>
+      </w:pPr>
+      <w:r>
+        <w:rPr>
+          <w:rFonts w:cs="Times New Roman"/>
+          <w:szCs w:val="24"/>
+        </w:rPr>
+        <w:t>aaaa</w:t>
+      </w:r>
+    </w:p>
+    <w:p>
+      <w:pPr>
+        <w:spacing w:after="0" w:line="360" w:lineRule="auto"/>
+        <w:ind w:left="720"/>
+        <w:jc w:val="both"/>
+        <w:rPr>
+          <w:rFonts w:cs="Times New Roman"/>
+          <w:szCs w:val="24"/>
+        </w:rPr>
+      </w:pPr>
+    </w:p>
+    <w:p>
+      <w:pPr>
+        <w:pStyle w:val="ListParagraph"/>
+        <w:numPr>
+          <w:ilvl w:val="2"/>
+          <w:numId w:val="2"/>
+        </w:numPr>
+        <w:spacing w:after="0" w:line="360" w:lineRule="auto"/>
+        <w:jc w:val="both"/>
+        <w:rPr>
+          <w:rFonts w:cs="Times New Roman"/>
+          <w:szCs w:val="24"/>
+        </w:rPr>
+      </w:pPr>
+      <w:r>
+        <w:rPr>
+          <w:rFonts w:cs="Times New Roman"/>
+          <w:szCs w:val="24"/>
+        </w:rPr>
+        <w:t>Function that uses other staged function</w:t>
+      </w:r>
     </w:p>
     <w:p>
       <w:pPr>
@@ -6973,13 +9284,6 @@
           <w:szCs w:val="24"/>
         </w:rPr>
       </w:pPr>
-      <w:r>
-        <w:rPr>
-          <w:rFonts w:cs="Times New Roman"/>
-          <w:szCs w:val="24"/>
-        </w:rPr>
-        <w:t>Use a simple annotation scheme to cue the preprocessor to automatically stage functions</w:t>
-      </w:r>
     </w:p>
     <w:p>
       <w:pPr>
@@ -6991,13 +9295,6 @@
           <w:szCs w:val="24"/>
         </w:rPr>
       </w:pPr>
-      <w:r>
-        <w:rPr>
-          <w:rFonts w:cs="Times New Roman"/>
-          <w:szCs w:val="24"/>
-        </w:rPr>
-        <w:t>This is done by adding attributes to function definition and function calls to let the preprocessor know what to stage and how</w:t>
-      </w:r>
     </w:p>
     <w:p>
       <w:pPr>
@@ -7025,116 +9322,233 @@
           <w:szCs w:val="24"/>
         </w:rPr>
       </w:pPr>
-      <w:bookmarkStart w:id="16" w:name="_Toc415161599"/>
-      <w:r>
-        <w:rPr>
-          <w:rFonts w:cs="Times New Roman"/>
-          <w:szCs w:val="24"/>
-        </w:rPr>
-        <w:t>Translation Scheme</w:t>
+      <w:bookmarkStart w:id="16" w:name="_Toc415161600"/>
+      <w:r>
+        <w:rPr>
+          <w:rFonts w:cs="Times New Roman"/>
+          <w:szCs w:val="24"/>
+        </w:rPr>
+        <w:t>I</w:t>
+      </w:r>
+      <w:r>
+        <w:rPr>
+          <w:rFonts w:cs="Times New Roman"/>
+          <w:szCs w:val="24"/>
+        </w:rPr>
+        <w:t>mplementation</w:t>
       </w:r>
       <w:bookmarkEnd w:id="16"/>
     </w:p>
     <w:p>
       <w:pPr>
-        <w:spacing w:after="0" w:line="360" w:lineRule="auto"/>
-        <w:ind w:left="419"/>
-        <w:jc w:val="both"/>
-        <w:rPr>
-          <w:rFonts w:cs="Times New Roman"/>
-          <w:szCs w:val="24"/>
-        </w:rPr>
-      </w:pPr>
-      <w:r>
-        <w:rPr>
-          <w:rFonts w:cs="Times New Roman"/>
-          <w:szCs w:val="24"/>
-        </w:rPr>
-        <w:t>A standard way to stage functions</w:t>
-      </w:r>
-    </w:p>
-    <w:p>
-      <w:pPr>
-        <w:spacing w:after="0" w:line="360" w:lineRule="auto"/>
-        <w:ind w:left="419"/>
-        <w:jc w:val="both"/>
-        <w:rPr>
-          <w:rFonts w:cs="Times New Roman"/>
-          <w:szCs w:val="24"/>
-        </w:rPr>
-      </w:pPr>
-      <w:r>
-        <w:rPr>
-          <w:rFonts w:cs="Times New Roman"/>
-          <w:szCs w:val="24"/>
-        </w:rPr>
-        <w:t>Currently covers simple functions</w:t>
-      </w:r>
-    </w:p>
-    <w:p>
-      <w:pPr>
-        <w:spacing w:after="0" w:line="360" w:lineRule="auto"/>
-        <w:ind w:left="419"/>
-        <w:jc w:val="both"/>
-        <w:rPr>
-          <w:rFonts w:cs="Times New Roman"/>
-          <w:szCs w:val="24"/>
-        </w:rPr>
-      </w:pPr>
-      <w:r>
-        <w:rPr>
-          <w:rFonts w:cs="Times New Roman"/>
-          <w:szCs w:val="24"/>
-        </w:rPr>
-        <w:t>Non recursive plus</w:t>
-      </w:r>
-    </w:p>
-    <w:p>
-      <w:pPr>
-        <w:spacing w:after="0" w:line="360" w:lineRule="auto"/>
-        <w:ind w:left="419"/>
-        <w:jc w:val="both"/>
-        <w:rPr>
-          <w:rFonts w:cs="Times New Roman"/>
-          <w:szCs w:val="24"/>
-        </w:rPr>
-      </w:pPr>
-      <w:r>
-        <w:rPr>
-          <w:rFonts w:cs="Times New Roman"/>
-          <w:szCs w:val="24"/>
-        </w:rPr>
-        <w:t>Recursive pow (if then, match)</w:t>
-      </w:r>
-    </w:p>
-    <w:p>
-      <w:pPr>
-        <w:spacing w:after="0" w:line="360" w:lineRule="auto"/>
-        <w:ind w:left="419"/>
-        <w:jc w:val="both"/>
-        <w:rPr>
-          <w:rFonts w:cs="Times New Roman"/>
-          <w:szCs w:val="24"/>
-        </w:rPr>
-      </w:pPr>
-      <w:r>
-        <w:rPr>
-          <w:rFonts w:cs="Times New Roman"/>
-          <w:szCs w:val="24"/>
-        </w:rPr>
-        <w:t>Also functions that uses previously staged function</w:t>
-      </w:r>
-    </w:p>
-    <w:p>
-      <w:pPr>
-        <w:spacing w:after="0" w:line="360" w:lineRule="auto"/>
-        <w:ind w:left="419"/>
-        <w:jc w:val="both"/>
-        <w:rPr>
-          <w:rFonts w:cs="Times New Roman"/>
-          <w:szCs w:val="24"/>
-        </w:rPr>
-      </w:pPr>
+        <w:pStyle w:val="ListParagraph"/>
+        <w:numPr>
+          <w:ilvl w:val="2"/>
+          <w:numId w:val="2"/>
+        </w:numPr>
+        <w:spacing w:after="0" w:line="360" w:lineRule="auto"/>
+        <w:jc w:val="both"/>
+        <w:rPr>
+          <w:rFonts w:cs="Times New Roman"/>
+          <w:szCs w:val="24"/>
+        </w:rPr>
+      </w:pPr>
+      <w:bookmarkStart w:id="17" w:name="_Toc415161601"/>
+      <w:r>
+        <w:rPr>
+          <w:rFonts w:cs="Times New Roman"/>
+          <w:szCs w:val="24"/>
+        </w:rPr>
+        <w:t>Source Code Annotation</w:t>
+      </w:r>
+      <w:bookmarkEnd w:id="17"/>
+    </w:p>
+    <w:p>
+      <w:pPr>
+        <w:pStyle w:val="ListParagraph"/>
+        <w:numPr>
+          <w:ilvl w:val="2"/>
+          <w:numId w:val="2"/>
+        </w:numPr>
+        <w:spacing w:after="0" w:line="360" w:lineRule="auto"/>
+        <w:jc w:val="both"/>
+        <w:rPr>
+          <w:rFonts w:cs="Times New Roman"/>
+          <w:szCs w:val="24"/>
+        </w:rPr>
+      </w:pPr>
+      <w:bookmarkStart w:id="18" w:name="_Toc415161602"/>
+      <w:r>
+        <w:rPr>
+          <w:rFonts w:cs="Times New Roman"/>
+          <w:szCs w:val="24"/>
+        </w:rPr>
+        <w:t>ppx Preprocessor</w:t>
+      </w:r>
+      <w:bookmarkEnd w:id="18"/>
+    </w:p>
+    <w:p>
+      <w:pPr>
+        <w:pStyle w:val="ListParagraph"/>
+        <w:numPr>
+          <w:ilvl w:val="3"/>
+          <w:numId w:val="2"/>
+        </w:numPr>
+        <w:spacing w:after="0" w:line="360" w:lineRule="auto"/>
+        <w:jc w:val="both"/>
+        <w:rPr>
+          <w:rFonts w:cs="Times New Roman"/>
+          <w:szCs w:val="24"/>
+        </w:rPr>
+      </w:pPr>
+      <w:bookmarkStart w:id="19" w:name="_Toc415161603"/>
+      <w:r>
+        <w:rPr>
+          <w:rFonts w:cs="Times New Roman"/>
+          <w:szCs w:val="24"/>
+        </w:rPr>
+        <w:t>Hooking to default mapper</w:t>
+      </w:r>
+      <w:bookmarkEnd w:id="19"/>
+    </w:p>
+    <w:p>
+      <w:pPr>
+        <w:pStyle w:val="ListParagraph"/>
+        <w:numPr>
+          <w:ilvl w:val="3"/>
+          <w:numId w:val="2"/>
+        </w:numPr>
+        <w:spacing w:after="0" w:line="360" w:lineRule="auto"/>
+        <w:jc w:val="both"/>
+        <w:rPr>
+          <w:rFonts w:cs="Times New Roman"/>
+          <w:szCs w:val="24"/>
+        </w:rPr>
+      </w:pPr>
+      <w:bookmarkStart w:id="20" w:name="_Toc415161604"/>
+      <w:r>
+        <w:rPr>
+          <w:rFonts w:cs="Times New Roman"/>
+          <w:szCs w:val="24"/>
+        </w:rPr>
+        <w:t>Extracting information from the annotations</w:t>
+      </w:r>
+      <w:bookmarkEnd w:id="20"/>
+    </w:p>
+    <w:p>
+      <w:pPr>
+        <w:pStyle w:val="ListParagraph"/>
+        <w:numPr>
+          <w:ilvl w:val="3"/>
+          <w:numId w:val="2"/>
+        </w:numPr>
+        <w:spacing w:after="0" w:line="360" w:lineRule="auto"/>
+        <w:jc w:val="both"/>
+        <w:rPr>
+          <w:rFonts w:cs="Times New Roman"/>
+          <w:szCs w:val="24"/>
+        </w:rPr>
+      </w:pPr>
+      <w:bookmarkStart w:id="21" w:name="_Toc415161605"/>
+      <w:r>
+        <w:rPr>
+          <w:rFonts w:cs="Times New Roman"/>
+          <w:szCs w:val="24"/>
+        </w:rPr>
+        <w:t>Building the staged function</w:t>
+      </w:r>
+      <w:bookmarkEnd w:id="21"/>
+    </w:p>
+    <w:p>
+      <w:pPr>
+        <w:pStyle w:val="ListParagraph"/>
+        <w:numPr>
+          <w:ilvl w:val="3"/>
+          <w:numId w:val="2"/>
+        </w:numPr>
+        <w:spacing w:after="0" w:line="360" w:lineRule="auto"/>
+        <w:jc w:val="both"/>
+        <w:rPr>
+          <w:rFonts w:cs="Times New Roman"/>
+          <w:szCs w:val="24"/>
+        </w:rPr>
+      </w:pPr>
+      <w:bookmarkStart w:id="22" w:name="_Toc415161606"/>
+      <w:r>
+        <w:rPr>
+          <w:rFonts w:cs="Times New Roman"/>
+          <w:szCs w:val="24"/>
+        </w:rPr>
+        <w:t>Combining the results</w:t>
+      </w:r>
+      <w:bookmarkEnd w:id="22"/>
+    </w:p>
+    <w:p>
+      <w:pPr>
+        <w:pStyle w:val="ListParagraph"/>
+        <w:numPr>
+          <w:ilvl w:val="2"/>
+          <w:numId w:val="2"/>
+        </w:numPr>
+        <w:spacing w:after="0" w:line="360" w:lineRule="auto"/>
+        <w:jc w:val="both"/>
+        <w:rPr>
+          <w:rFonts w:cs="Times New Roman"/>
+          <w:szCs w:val="24"/>
+        </w:rPr>
+      </w:pPr>
+      <w:bookmarkStart w:id="23" w:name="_Toc415161607"/>
+      <w:r>
+        <w:rPr>
+          <w:rFonts w:cs="Times New Roman"/>
+          <w:szCs w:val="24"/>
+        </w:rPr>
+        <w:t>Generating and prettyprinting the staged code</w:t>
+      </w:r>
+      <w:bookmarkEnd w:id="23"/>
+    </w:p>
+    <w:p>
+      <w:pPr>
+        <w:spacing w:after="0" w:line="360" w:lineRule="auto"/>
+        <w:jc w:val="both"/>
+        <w:rPr>
+          <w:rFonts w:cs="Times New Roman"/>
+          <w:b/>
+          <w:szCs w:val="24"/>
+        </w:rPr>
+      </w:pPr>
+      <w:r>
+        <w:rPr>
+          <w:rFonts w:cs="Times New Roman"/>
+          <w:szCs w:val="24"/>
+        </w:rPr>
+        <w:br w:type="page"/>
+      </w:r>
+    </w:p>
+    <w:p>
+      <w:pPr>
+        <w:pStyle w:val="ListParagraph"/>
+        <w:numPr>
+          <w:ilvl w:val="0"/>
+          <w:numId w:val="2"/>
+        </w:numPr>
+        <w:spacing w:after="0" w:line="360" w:lineRule="auto"/>
+        <w:jc w:val="both"/>
+        <w:rPr>
+          <w:rFonts w:cs="Times New Roman"/>
+          <w:szCs w:val="24"/>
+        </w:rPr>
+      </w:pPr>
+      <w:bookmarkStart w:id="24" w:name="_Toc415161608"/>
+      <w:r>
+        <w:rPr>
+          <w:rFonts w:cs="Times New Roman"/>
+          <w:szCs w:val="24"/>
+        </w:rPr>
+        <w:lastRenderedPageBreak/>
+        <w:t>Conclusions</w:t>
+      </w:r>
+      <w:bookmarkEnd w:id="24"/>
     </w:p>
     <w:p>
       <w:pPr>
@@ -7151,22 +9565,40 @@
           <w:szCs w:val="24"/>
         </w:rPr>
       </w:pPr>
-      <w:bookmarkStart w:id="17" w:name="_Toc415161600"/>
-      <w:r>
-        <w:rPr>
-          <w:rFonts w:cs="Times New Roman"/>
-          <w:szCs w:val="24"/>
-        </w:rPr>
-        <w:t>I</w:t>
-      </w:r>
-      <w:r>
-        <w:rPr>
-          <w:rFonts w:cs="Times New Roman"/>
-          <w:szCs w:val="24"/>
-        </w:rPr>
-        <w:t>mplementation</w:t>
-      </w:r>
-      <w:bookmarkEnd w:id="17"/>
+      <w:bookmarkStart w:id="25" w:name="_Toc415161609"/>
+      <w:r>
+        <w:rPr>
+          <w:rFonts w:cs="Times New Roman"/>
+          <w:szCs w:val="24"/>
+        </w:rPr>
+        <w:t>Summary</w:t>
+      </w:r>
+      <w:bookmarkEnd w:id="25"/>
+    </w:p>
+    <w:p>
+      <w:pPr>
+        <w:pStyle w:val="ListParagraph"/>
+        <w:numPr>
+          <w:ilvl w:val="1"/>
+          <w:numId w:val="2"/>
+        </w:numPr>
+        <w:spacing w:after="0" w:line="360" w:lineRule="auto"/>
+        <w:ind w:left="851"/>
+        <w:jc w:val="both"/>
+        <w:rPr>
+          <w:rFonts w:cs="Times New Roman"/>
+          <w:szCs w:val="24"/>
+        </w:rPr>
+      </w:pPr>
+      <w:bookmarkStart w:id="26" w:name="_Toc415161610"/>
+      <w:r>
+        <w:rPr>
+          <w:rFonts w:cs="Times New Roman"/>
+          <w:szCs w:val="24"/>
+        </w:rPr>
+        <w:t>Limitations</w:t>
+      </w:r>
+      <w:bookmarkEnd w:id="26"/>
     </w:p>
     <w:p>
       <w:pPr>
@@ -7182,15 +9614,15 @@
           <w:szCs w:val="24"/>
         </w:rPr>
       </w:pPr>
-      <w:bookmarkStart w:id="18" w:name="_Toc415161601"/>
-      <w:r>
-        <w:rPr>
-          <w:rFonts w:cs="Times New Roman"/>
-          <w:szCs w:val="24"/>
-        </w:rPr>
-        <w:t>Source Code Annotation</w:t>
-      </w:r>
-      <w:bookmarkEnd w:id="18"/>
+      <w:bookmarkStart w:id="27" w:name="_Toc415161611"/>
+      <w:r>
+        <w:rPr>
+          <w:rFonts w:cs="Times New Roman"/>
+          <w:szCs w:val="24"/>
+        </w:rPr>
+        <w:t>Scope of translation scheme</w:t>
+      </w:r>
+      <w:bookmarkEnd w:id="27"/>
     </w:p>
     <w:p>
       <w:pPr>
@@ -7206,111 +9638,40 @@
           <w:szCs w:val="24"/>
         </w:rPr>
       </w:pPr>
-      <w:bookmarkStart w:id="19" w:name="_Toc415161602"/>
-      <w:r>
-        <w:rPr>
-          <w:rFonts w:cs="Times New Roman"/>
-          <w:szCs w:val="24"/>
-        </w:rPr>
-        <w:t>ppx Preprocessor</w:t>
-      </w:r>
-      <w:bookmarkEnd w:id="19"/>
+      <w:bookmarkStart w:id="28" w:name="_Toc415161612"/>
+      <w:r>
+        <w:rPr>
+          <w:rFonts w:cs="Times New Roman"/>
+          <w:szCs w:val="24"/>
+        </w:rPr>
+        <w:t>Scope of preprocessor</w:t>
+      </w:r>
+      <w:bookmarkEnd w:id="28"/>
     </w:p>
     <w:p>
       <w:pPr>
         <w:pStyle w:val="ListParagraph"/>
         <w:numPr>
-          <w:ilvl w:val="3"/>
+          <w:ilvl w:val="1"/>
           <w:numId w:val="2"/>
         </w:numPr>
         <w:spacing w:after="0" w:line="360" w:lineRule="auto"/>
-        <w:jc w:val="both"/>
-        <w:rPr>
-          <w:rFonts w:cs="Times New Roman"/>
-          <w:szCs w:val="24"/>
-        </w:rPr>
-      </w:pPr>
-      <w:bookmarkStart w:id="20" w:name="_Toc415161603"/>
-      <w:r>
-        <w:rPr>
-          <w:rFonts w:cs="Times New Roman"/>
-          <w:szCs w:val="24"/>
-        </w:rPr>
-        <w:t>Hooking to default mapper</w:t>
-      </w:r>
-      <w:bookmarkEnd w:id="20"/>
-    </w:p>
-    <w:p>
-      <w:pPr>
-        <w:pStyle w:val="ListParagraph"/>
-        <w:numPr>
-          <w:ilvl w:val="3"/>
-          <w:numId w:val="2"/>
-        </w:numPr>
-        <w:spacing w:after="0" w:line="360" w:lineRule="auto"/>
-        <w:jc w:val="both"/>
-        <w:rPr>
-          <w:rFonts w:cs="Times New Roman"/>
-          <w:szCs w:val="24"/>
-        </w:rPr>
-      </w:pPr>
-      <w:bookmarkStart w:id="21" w:name="_Toc415161604"/>
-      <w:r>
-        <w:rPr>
-          <w:rFonts w:cs="Times New Roman"/>
-          <w:szCs w:val="24"/>
-        </w:rPr>
-        <w:t>Extracting information from the annotations</w:t>
-      </w:r>
-      <w:bookmarkEnd w:id="21"/>
-    </w:p>
-    <w:p>
-      <w:pPr>
-        <w:pStyle w:val="ListParagraph"/>
-        <w:numPr>
-          <w:ilvl w:val="3"/>
-          <w:numId w:val="2"/>
-        </w:numPr>
-        <w:spacing w:after="0" w:line="360" w:lineRule="auto"/>
-        <w:jc w:val="both"/>
-        <w:rPr>
-          <w:rFonts w:cs="Times New Roman"/>
-          <w:szCs w:val="24"/>
-        </w:rPr>
-      </w:pPr>
-      <w:bookmarkStart w:id="22" w:name="_Toc415161605"/>
-      <w:r>
-        <w:rPr>
-          <w:rFonts w:cs="Times New Roman"/>
-          <w:szCs w:val="24"/>
-        </w:rPr>
-        <w:t>Building the staged function</w:t>
-      </w:r>
-      <w:bookmarkEnd w:id="22"/>
-    </w:p>
-    <w:p>
-      <w:pPr>
-        <w:pStyle w:val="ListParagraph"/>
-        <w:numPr>
-          <w:ilvl w:val="3"/>
-          <w:numId w:val="2"/>
-        </w:numPr>
-        <w:spacing w:after="0" w:line="360" w:lineRule="auto"/>
-        <w:jc w:val="both"/>
-        <w:rPr>
-          <w:rFonts w:cs="Times New Roman"/>
-          <w:szCs w:val="24"/>
-        </w:rPr>
-      </w:pPr>
-      <w:bookmarkStart w:id="23" w:name="_Toc415161606"/>
-      <w:r>
-        <w:rPr>
-          <w:rFonts w:cs="Times New Roman"/>
-          <w:szCs w:val="24"/>
-        </w:rPr>
-        <w:t>Combining the results</w:t>
-      </w:r>
-      <w:bookmarkEnd w:id="23"/>
+        <w:ind w:left="851"/>
+        <w:jc w:val="both"/>
+        <w:rPr>
+          <w:rFonts w:cs="Times New Roman"/>
+          <w:szCs w:val="24"/>
+        </w:rPr>
+      </w:pPr>
+      <w:bookmarkStart w:id="29" w:name="_Toc415161613"/>
+      <w:r>
+        <w:rPr>
+          <w:rFonts w:cs="Times New Roman"/>
+          <w:szCs w:val="24"/>
+        </w:rPr>
+        <w:t>Recommendations for Further Work</w:t>
+      </w:r>
+      <w:bookmarkEnd w:id="29"/>
     </w:p>
     <w:p>
       <w:pPr>
@@ -7326,108 +9687,15 @@
           <w:szCs w:val="24"/>
         </w:rPr>
       </w:pPr>
-      <w:bookmarkStart w:id="24" w:name="_Toc415161607"/>
-      <w:r>
-        <w:rPr>
-          <w:rFonts w:cs="Times New Roman"/>
-          <w:szCs w:val="24"/>
-        </w:rPr>
-        <w:t>Generating and prettyprinting the staged code</w:t>
-      </w:r>
-      <w:bookmarkEnd w:id="24"/>
-    </w:p>
-    <w:p>
-      <w:pPr>
-        <w:spacing w:after="0" w:line="360" w:lineRule="auto"/>
-        <w:jc w:val="both"/>
-        <w:rPr>
-          <w:rFonts w:cs="Times New Roman"/>
-          <w:b/>
-          <w:szCs w:val="24"/>
-        </w:rPr>
-      </w:pPr>
-      <w:r>
-        <w:rPr>
-          <w:rFonts w:cs="Times New Roman"/>
-          <w:szCs w:val="24"/>
-        </w:rPr>
-        <w:br w:type="page"/>
-      </w:r>
-    </w:p>
-    <w:p>
-      <w:pPr>
-        <w:pStyle w:val="ListParagraph"/>
-        <w:numPr>
-          <w:ilvl w:val="0"/>
-          <w:numId w:val="2"/>
-        </w:numPr>
-        <w:spacing w:after="0" w:line="360" w:lineRule="auto"/>
-        <w:jc w:val="both"/>
-        <w:rPr>
-          <w:rFonts w:cs="Times New Roman"/>
-          <w:szCs w:val="24"/>
-        </w:rPr>
-      </w:pPr>
-      <w:bookmarkStart w:id="25" w:name="_Toc415161608"/>
-      <w:r>
-        <w:rPr>
-          <w:rFonts w:cs="Times New Roman"/>
-          <w:szCs w:val="24"/>
-        </w:rPr>
-        <w:lastRenderedPageBreak/>
-        <w:t>Conclusions</w:t>
-      </w:r>
-      <w:bookmarkEnd w:id="25"/>
-    </w:p>
-    <w:p>
-      <w:pPr>
-        <w:pStyle w:val="ListParagraph"/>
-        <w:numPr>
-          <w:ilvl w:val="1"/>
-          <w:numId w:val="2"/>
-        </w:numPr>
-        <w:spacing w:after="0" w:line="360" w:lineRule="auto"/>
-        <w:ind w:left="851"/>
-        <w:jc w:val="both"/>
-        <w:rPr>
-          <w:rFonts w:cs="Times New Roman"/>
-          <w:szCs w:val="24"/>
-        </w:rPr>
-      </w:pPr>
-      <w:bookmarkStart w:id="26" w:name="_Toc415161609"/>
-      <w:r>
-        <w:rPr>
-          <w:rFonts w:cs="Times New Roman"/>
-          <w:szCs w:val="24"/>
-        </w:rPr>
-        <w:t>Summary</w:t>
-      </w:r>
-      <w:bookmarkEnd w:id="26"/>
-    </w:p>
-    <w:p>
-      <w:pPr>
-        <w:pStyle w:val="ListParagraph"/>
-        <w:numPr>
-          <w:ilvl w:val="1"/>
-          <w:numId w:val="2"/>
-        </w:numPr>
-        <w:spacing w:after="0" w:line="360" w:lineRule="auto"/>
-        <w:ind w:left="851"/>
-        <w:jc w:val="both"/>
-        <w:rPr>
-          <w:rFonts w:cs="Times New Roman"/>
-          <w:szCs w:val="24"/>
-        </w:rPr>
-      </w:pPr>
-      <w:bookmarkStart w:id="27" w:name="_Toc415161610"/>
-      <w:r>
-        <w:rPr>
-          <w:rFonts w:cs="Times New Roman"/>
-          <w:szCs w:val="24"/>
-        </w:rPr>
-        <w:t>Limitations</w:t>
-      </w:r>
-      <w:bookmarkEnd w:id="27"/>
+      <w:bookmarkStart w:id="30" w:name="_Toc415161614"/>
+      <w:r>
+        <w:rPr>
+          <w:rFonts w:cs="Times New Roman"/>
+          <w:szCs w:val="24"/>
+        </w:rPr>
+        <w:t>Removing annotations from helper functions</w:t>
+      </w:r>
+      <w:bookmarkEnd w:id="30"/>
     </w:p>
     <w:p>
       <w:pPr>
@@ -7443,112 +9711,15 @@
           <w:szCs w:val="24"/>
         </w:rPr>
       </w:pPr>
-      <w:bookmarkStart w:id="28" w:name="_Toc415161611"/>
-      <w:r>
-        <w:rPr>
-          <w:rFonts w:cs="Times New Roman"/>
-          <w:szCs w:val="24"/>
-        </w:rPr>
-        <w:t>Scope of translation scheme</w:t>
-      </w:r>
-      <w:bookmarkEnd w:id="28"/>
-    </w:p>
-    <w:p>
-      <w:pPr>
-        <w:pStyle w:val="ListParagraph"/>
-        <w:numPr>
-          <w:ilvl w:val="2"/>
-          <w:numId w:val="2"/>
-        </w:numPr>
-        <w:spacing w:after="0" w:line="360" w:lineRule="auto"/>
-        <w:jc w:val="both"/>
-        <w:rPr>
-          <w:rFonts w:cs="Times New Roman"/>
-          <w:szCs w:val="24"/>
-        </w:rPr>
-      </w:pPr>
-      <w:bookmarkStart w:id="29" w:name="_Toc415161612"/>
-      <w:r>
-        <w:rPr>
-          <w:rFonts w:cs="Times New Roman"/>
-          <w:szCs w:val="24"/>
-        </w:rPr>
-        <w:t>Scope of preprocessor</w:t>
-      </w:r>
-      <w:bookmarkEnd w:id="29"/>
-    </w:p>
-    <w:p>
-      <w:pPr>
-        <w:pStyle w:val="ListParagraph"/>
-        <w:numPr>
-          <w:ilvl w:val="1"/>
-          <w:numId w:val="2"/>
-        </w:numPr>
-        <w:spacing w:after="0" w:line="360" w:lineRule="auto"/>
-        <w:ind w:left="851"/>
-        <w:jc w:val="both"/>
-        <w:rPr>
-          <w:rFonts w:cs="Times New Roman"/>
-          <w:szCs w:val="24"/>
-        </w:rPr>
-      </w:pPr>
-      <w:bookmarkStart w:id="30" w:name="_Toc415161613"/>
-      <w:r>
-        <w:rPr>
-          <w:rFonts w:cs="Times New Roman"/>
-          <w:szCs w:val="24"/>
-        </w:rPr>
-        <w:t>Recommendations for Further Work</w:t>
-      </w:r>
-      <w:bookmarkEnd w:id="30"/>
-    </w:p>
-    <w:p>
-      <w:pPr>
-        <w:pStyle w:val="ListParagraph"/>
-        <w:numPr>
-          <w:ilvl w:val="2"/>
-          <w:numId w:val="2"/>
-        </w:numPr>
-        <w:spacing w:after="0" w:line="360" w:lineRule="auto"/>
-        <w:jc w:val="both"/>
-        <w:rPr>
-          <w:rFonts w:cs="Times New Roman"/>
-          <w:szCs w:val="24"/>
-        </w:rPr>
-      </w:pPr>
-      <w:bookmarkStart w:id="31" w:name="_Toc415161614"/>
-      <w:r>
-        <w:rPr>
-          <w:rFonts w:cs="Times New Roman"/>
-          <w:szCs w:val="24"/>
-        </w:rPr>
-        <w:t>Removing annotations from helper functions</w:t>
+      <w:bookmarkStart w:id="31" w:name="_Toc415161615"/>
+      <w:r>
+        <w:rPr>
+          <w:rFonts w:cs="Times New Roman"/>
+          <w:szCs w:val="24"/>
+        </w:rPr>
+        <w:t>Static analysis and optimization</w:t>
       </w:r>
       <w:bookmarkEnd w:id="31"/>
-    </w:p>
-    <w:p>
-      <w:pPr>
-        <w:pStyle w:val="ListParagraph"/>
-        <w:numPr>
-          <w:ilvl w:val="2"/>
-          <w:numId w:val="2"/>
-        </w:numPr>
-        <w:spacing w:after="0" w:line="360" w:lineRule="auto"/>
-        <w:jc w:val="both"/>
-        <w:rPr>
-          <w:rFonts w:cs="Times New Roman"/>
-          <w:szCs w:val="24"/>
-        </w:rPr>
-      </w:pPr>
-      <w:bookmarkStart w:id="32" w:name="_Toc415161615"/>
-      <w:r>
-        <w:rPr>
-          <w:rFonts w:cs="Times New Roman"/>
-          <w:szCs w:val="24"/>
-        </w:rPr>
-        <w:t>Static analysis and optimization</w:t>
-      </w:r>
-      <w:bookmarkEnd w:id="32"/>
     </w:p>
     <w:p>
       <w:pPr>
@@ -8240,7 +10411,7 @@
             <w:noProof/>
             <w:szCs w:val="24"/>
           </w:rPr>
-          <w:t>ii</w:t>
+          <w:t>4</w:t>
         </w:r>
         <w:r>
           <w:rPr>
@@ -8348,7 +10519,7 @@
           <w:rPr>
             <w:noProof/>
           </w:rPr>
-          <w:t>1</w:t>
+          <w:t>5</w:t>
         </w:r>
         <w:r>
           <w:rPr>
@@ -9484,7 +11655,7 @@
 </file>
 
 <file path=customXml/itemProps1.xml><?xml version="1.0" encoding="utf-8"?>
-<ds:datastoreItem xmlns:ds="http://schemas.openxmlformats.org/officeDocument/2006/customXml" ds:itemID="{B88C9493-55E8-433B-AE27-E0F69EEDE6DE}">
+<ds:datastoreItem xmlns:ds="http://schemas.openxmlformats.org/officeDocument/2006/customXml" ds:itemID="{39E361A7-08D6-4327-9F09-2DDE088A47A8}">
   <ds:schemaRefs>
     <ds:schemaRef ds:uri="http://schemas.openxmlformats.org/officeDocument/2006/bibliography"/>
   </ds:schemaRefs>

</xml_diff>